<commit_message>
elevated privileges now needed in Ex 3.3
</commit_message>
<xml_diff>
--- a/CYBER360-Ex-3.3-Intro-Remoting.docx
+++ b/CYBER360-Ex-3.3-Intro-Remoting.docx
@@ -1363,14 +1363,14 @@
           <w:sz w:val="22"/>
           <w:szCs w:val="22"/>
         </w:rPr>
-        <w:t>, then</w:t>
-      </w:r>
-      <w:r>
-        <w:rPr>
-          <w:sz w:val="22"/>
-          <w:szCs w:val="22"/>
-        </w:rPr>
-        <w:t xml:space="preserve"> get a list of commands that support the -ComputerName parameter: </w:t>
+        <w:t>:</w:t>
+      </w:r>
+      <w:r>
+        <w:rPr>
+          <w:sz w:val="22"/>
+          <w:szCs w:val="22"/>
+        </w:rPr>
+        <w:t xml:space="preserve"> </w:t>
       </w:r>
       <w:r>
         <w:rPr>
@@ -1387,22 +1387,9 @@
           <w:sz w:val="22"/>
           <w:szCs w:val="22"/>
         </w:rPr>
-        <w:t>powershell</w:t>
-      </w:r>
-      <w:r>
-        <w:rPr>
-          <w:sz w:val="22"/>
-          <w:szCs w:val="22"/>
-        </w:rPr>
         <w:t xml:space="preserve"> </w:t>
       </w:r>
-      <w:r>
-        <w:rPr>
-          <w:sz w:val="22"/>
-          <w:szCs w:val="22"/>
-        </w:rPr>
-        <w:br/>
-      </w:r>
+      <w:proofErr w:type="spellStart"/>
       <w:r>
         <w:rPr>
           <w:rFonts w:ascii="Consolas" w:hAnsi="Consolas"/>
@@ -1411,7 +1398,7 @@
           <w:sz w:val="22"/>
           <w:szCs w:val="22"/>
         </w:rPr>
-        <w:t>Get-Command -Parameter</w:t>
+        <w:t>p</w:t>
       </w:r>
       <w:r>
         <w:rPr>
@@ -1421,7 +1408,59 @@
           <w:sz w:val="22"/>
           <w:szCs w:val="22"/>
         </w:rPr>
-        <w:t>Name</w:t>
+        <w:t>owershell</w:t>
+      </w:r>
+      <w:proofErr w:type="spellEnd"/>
+      <w:r>
+        <w:rPr>
+          <w:sz w:val="22"/>
+          <w:szCs w:val="22"/>
+        </w:rPr>
+        <w:t xml:space="preserve"> </w:t>
+      </w:r>
+      <w:r>
+        <w:rPr>
+          <w:sz w:val="22"/>
+          <w:szCs w:val="22"/>
+        </w:rPr>
+        <w:br/>
+      </w:r>
+      <w:r>
+        <w:rPr>
+          <w:sz w:val="22"/>
+          <w:szCs w:val="22"/>
+        </w:rPr>
+        <w:t>T</w:t>
+      </w:r>
+      <w:r>
+        <w:rPr>
+          <w:sz w:val="22"/>
+          <w:szCs w:val="22"/>
+        </w:rPr>
+        <w:t>hen get a list of commands that support the -</w:t>
+      </w:r>
+      <w:proofErr w:type="spellStart"/>
+      <w:r>
+        <w:rPr>
+          <w:sz w:val="22"/>
+          <w:szCs w:val="22"/>
+        </w:rPr>
+        <w:t>ComputerName</w:t>
+      </w:r>
+      <w:proofErr w:type="spellEnd"/>
+      <w:r>
+        <w:rPr>
+          <w:sz w:val="22"/>
+          <w:szCs w:val="22"/>
+        </w:rPr>
+        <w:t xml:space="preserve"> parameter:</w:t>
+      </w:r>
+      <w:r>
+        <w:rPr>
+          <w:sz w:val="22"/>
+          <w:szCs w:val="22"/>
+        </w:rPr>
+        <w:br/>
       </w:r>
       <w:r>
         <w:rPr>
@@ -1431,8 +1470,62 @@
           <w:sz w:val="22"/>
           <w:szCs w:val="22"/>
         </w:rPr>
-        <w:t xml:space="preserve"> ComputerName</w:t>
-      </w:r>
+        <w:t xml:space="preserve"> G</w:t>
+      </w:r>
+      <w:r>
+        <w:rPr>
+          <w:rFonts w:ascii="Consolas" w:hAnsi="Consolas"/>
+          <w:b/>
+          <w:bCs/>
+          <w:sz w:val="22"/>
+          <w:szCs w:val="22"/>
+        </w:rPr>
+        <w:t>et-Command -</w:t>
+      </w:r>
+      <w:proofErr w:type="spellStart"/>
+      <w:r>
+        <w:rPr>
+          <w:rFonts w:ascii="Consolas" w:hAnsi="Consolas"/>
+          <w:b/>
+          <w:bCs/>
+          <w:sz w:val="22"/>
+          <w:szCs w:val="22"/>
+        </w:rPr>
+        <w:t>Parameter</w:t>
+      </w:r>
+      <w:r>
+        <w:rPr>
+          <w:rFonts w:ascii="Consolas" w:hAnsi="Consolas"/>
+          <w:b/>
+          <w:bCs/>
+          <w:sz w:val="22"/>
+          <w:szCs w:val="22"/>
+        </w:rPr>
+        <w:t>Name</w:t>
+      </w:r>
+      <w:proofErr w:type="spellEnd"/>
+      <w:r>
+        <w:rPr>
+          <w:rFonts w:ascii="Consolas" w:hAnsi="Consolas"/>
+          <w:b/>
+          <w:bCs/>
+          <w:sz w:val="22"/>
+          <w:szCs w:val="22"/>
+        </w:rPr>
+        <w:t xml:space="preserve"> </w:t>
+      </w:r>
+      <w:proofErr w:type="spellStart"/>
+      <w:r>
+        <w:rPr>
+          <w:rFonts w:ascii="Consolas" w:hAnsi="Consolas"/>
+          <w:b/>
+          <w:bCs/>
+          <w:sz w:val="22"/>
+          <w:szCs w:val="22"/>
+        </w:rPr>
+        <w:t>ComputerName</w:t>
+      </w:r>
+      <w:proofErr w:type="spellEnd"/>
       <w:r>
         <w:rPr>
           <w:sz w:val="22"/>
@@ -2012,6 +2105,222 @@
         </w:rPr>
         <w:t xml:space="preserve"> </w:t>
       </w:r>
+      <w:r>
+        <w:rPr>
+          <w:rStyle w:val="AnswerChar"/>
+          <w:color w:val="000000" w:themeColor="text1"/>
+          <w:sz w:val="22"/>
+          <w:szCs w:val="22"/>
+        </w:rPr>
+        <w:t>(</w:t>
+      </w:r>
+      <w:r>
+        <w:rPr>
+          <w:rStyle w:val="AnswerChar"/>
+          <w:i/>
+          <w:iCs/>
+          <w:color w:val="000000" w:themeColor="text1"/>
+          <w:sz w:val="22"/>
+          <w:szCs w:val="22"/>
+        </w:rPr>
+        <w:t>Hint: by default, Get-Command displays its results in table format. If your terminal window is too narrow, you might not see the</w:t>
+      </w:r>
+      <w:r>
+        <w:rPr>
+          <w:rStyle w:val="AnswerChar"/>
+          <w:color w:val="000000" w:themeColor="text1"/>
+          <w:sz w:val="22"/>
+          <w:szCs w:val="22"/>
+        </w:rPr>
+        <w:t xml:space="preserve"> Source</w:t>
+      </w:r>
+      <w:r>
+        <w:rPr>
+          <w:rStyle w:val="AnswerChar"/>
+          <w:i/>
+          <w:iCs/>
+          <w:color w:val="000000" w:themeColor="text1"/>
+          <w:sz w:val="22"/>
+          <w:szCs w:val="22"/>
+        </w:rPr>
+        <w:t xml:space="preserve"> </w:t>
+      </w:r>
+      <w:proofErr w:type="spellStart"/>
+      <w:r>
+        <w:rPr>
+          <w:rStyle w:val="AnswerChar"/>
+          <w:i/>
+          <w:iCs/>
+          <w:color w:val="000000" w:themeColor="text1"/>
+          <w:sz w:val="22"/>
+          <w:szCs w:val="22"/>
+        </w:rPr>
+        <w:t>property’s</w:t>
+      </w:r>
+      <w:proofErr w:type="spellEnd"/>
+      <w:r>
+        <w:rPr>
+          <w:rStyle w:val="AnswerChar"/>
+          <w:i/>
+          <w:iCs/>
+          <w:color w:val="000000" w:themeColor="text1"/>
+          <w:sz w:val="22"/>
+          <w:szCs w:val="22"/>
+        </w:rPr>
+        <w:t xml:space="preserve"> c</w:t>
+      </w:r>
+      <w:r>
+        <w:rPr>
+          <w:rStyle w:val="AnswerChar"/>
+          <w:i/>
+          <w:iCs/>
+          <w:color w:val="000000" w:themeColor="text1"/>
+          <w:sz w:val="22"/>
+          <w:szCs w:val="22"/>
+        </w:rPr>
+        <w:t>olumn of the table. Try</w:t>
+      </w:r>
+      <w:r>
+        <w:rPr>
+          <w:rStyle w:val="AnswerChar"/>
+          <w:color w:val="000000" w:themeColor="text1"/>
+          <w:sz w:val="22"/>
+          <w:szCs w:val="22"/>
+        </w:rPr>
+        <w:br/>
+        <w:t xml:space="preserve"> </w:t>
+      </w:r>
+      <w:r>
+        <w:rPr>
+          <w:rStyle w:val="AnswerChar"/>
+          <w:rFonts w:ascii="Consolas" w:hAnsi="Consolas"/>
+          <w:b/>
+          <w:bCs/>
+          <w:color w:val="000000" w:themeColor="text1"/>
+          <w:sz w:val="22"/>
+          <w:szCs w:val="22"/>
+        </w:rPr>
+        <w:t>Get-Command -</w:t>
+      </w:r>
+      <w:proofErr w:type="spellStart"/>
+      <w:r>
+        <w:rPr>
+          <w:rStyle w:val="AnswerChar"/>
+          <w:rFonts w:ascii="Consolas" w:hAnsi="Consolas"/>
+          <w:b/>
+          <w:bCs/>
+          <w:color w:val="000000" w:themeColor="text1"/>
+          <w:sz w:val="22"/>
+          <w:szCs w:val="22"/>
+        </w:rPr>
+        <w:t>ParameterName</w:t>
+      </w:r>
+      <w:proofErr w:type="spellEnd"/>
+      <w:r>
+        <w:rPr>
+          <w:rStyle w:val="AnswerChar"/>
+          <w:rFonts w:ascii="Consolas" w:hAnsi="Consolas"/>
+          <w:b/>
+          <w:bCs/>
+          <w:color w:val="000000" w:themeColor="text1"/>
+          <w:sz w:val="22"/>
+          <w:szCs w:val="22"/>
+        </w:rPr>
+        <w:t xml:space="preserve"> </w:t>
+      </w:r>
+      <w:proofErr w:type="spellStart"/>
+      <w:r>
+        <w:rPr>
+          <w:rStyle w:val="AnswerChar"/>
+          <w:rFonts w:ascii="Consolas" w:hAnsi="Consolas"/>
+          <w:b/>
+          <w:bCs/>
+          <w:color w:val="000000" w:themeColor="text1"/>
+          <w:sz w:val="22"/>
+          <w:szCs w:val="22"/>
+        </w:rPr>
+        <w:t>ComputerName</w:t>
+      </w:r>
+      <w:proofErr w:type="spellEnd"/>
+      <w:r>
+        <w:rPr>
+          <w:rStyle w:val="AnswerChar"/>
+          <w:rFonts w:ascii="Consolas" w:hAnsi="Consolas"/>
+          <w:b/>
+          <w:bCs/>
+          <w:color w:val="000000" w:themeColor="text1"/>
+          <w:sz w:val="22"/>
+          <w:szCs w:val="22"/>
+        </w:rPr>
+        <w:t xml:space="preserve"> | Select-Object </w:t>
+      </w:r>
+      <w:proofErr w:type="spellStart"/>
+      <w:proofErr w:type="gramStart"/>
+      <w:r>
+        <w:rPr>
+          <w:rStyle w:val="AnswerChar"/>
+          <w:rFonts w:ascii="Consolas" w:hAnsi="Consolas"/>
+          <w:b/>
+          <w:bCs/>
+          <w:color w:val="000000" w:themeColor="text1"/>
+          <w:sz w:val="22"/>
+          <w:szCs w:val="22"/>
+        </w:rPr>
+        <w:t>Name,Source</w:t>
+      </w:r>
+      <w:proofErr w:type="spellEnd"/>
+      <w:proofErr w:type="gramEnd"/>
+      <w:r>
+        <w:rPr>
+          <w:rStyle w:val="AnswerChar"/>
+          <w:color w:val="000000" w:themeColor="text1"/>
+          <w:sz w:val="22"/>
+          <w:szCs w:val="22"/>
+        </w:rPr>
+        <w:br/>
+      </w:r>
+      <w:r>
+        <w:rPr>
+          <w:rStyle w:val="AnswerChar"/>
+          <w:i/>
+          <w:iCs/>
+          <w:color w:val="000000" w:themeColor="text1"/>
+          <w:sz w:val="22"/>
+          <w:szCs w:val="22"/>
+        </w:rPr>
+        <w:t xml:space="preserve">to see just those two </w:t>
+      </w:r>
+      <w:r>
+        <w:rPr>
+          <w:rStyle w:val="AnswerChar"/>
+          <w:i/>
+          <w:iCs/>
+          <w:color w:val="000000" w:themeColor="text1"/>
+          <w:sz w:val="22"/>
+          <w:szCs w:val="22"/>
+        </w:rPr>
+        <w:t>properties</w:t>
+      </w:r>
+      <w:r>
+        <w:rPr>
+          <w:rStyle w:val="AnswerChar"/>
+          <w:i/>
+          <w:iCs/>
+          <w:color w:val="000000" w:themeColor="text1"/>
+          <w:sz w:val="22"/>
+          <w:szCs w:val="22"/>
+        </w:rPr>
+        <w:t>.</w:t>
+      </w:r>
+      <w:r>
+        <w:rPr>
+          <w:rStyle w:val="AnswerChar"/>
+          <w:color w:val="000000" w:themeColor="text1"/>
+          <w:sz w:val="22"/>
+          <w:szCs w:val="22"/>
+        </w:rPr>
+        <w:t>)</w:t>
+      </w:r>
     </w:p>
     <w:p>
       <w:pPr>
@@ -2535,6 +2844,7 @@
           <w:szCs w:val="22"/>
         </w:rPr>
       </w:pPr>
+      <w:proofErr w:type="gramStart"/>
       <w:r>
         <w:rPr>
           <w:rStyle w:val="AnswerChar"/>
@@ -2542,8 +2852,9 @@
           <w:sz w:val="22"/>
           <w:szCs w:val="22"/>
         </w:rPr>
-        <w:t>Now get a list of the processes on a remote machine</w:t>
-      </w:r>
+        <w:t>Now</w:t>
+      </w:r>
+      <w:proofErr w:type="gramEnd"/>
       <w:r>
         <w:rPr>
           <w:rStyle w:val="AnswerChar"/>
@@ -2551,6 +2862,24 @@
           <w:sz w:val="22"/>
           <w:szCs w:val="22"/>
         </w:rPr>
+        <w:t xml:space="preserve"> get a list of the processes on a remote machine</w:t>
+      </w:r>
+      <w:r>
+        <w:rPr>
+          <w:rStyle w:val="AnswerChar"/>
+          <w:color w:val="auto"/>
+          <w:sz w:val="22"/>
+          <w:szCs w:val="22"/>
+        </w:rPr>
+        <w:t>. To do that, you need to get a PowerShell process with elevated privileges. Enter</w:t>
+      </w:r>
+      <w:r>
+        <w:rPr>
+          <w:rStyle w:val="AnswerChar"/>
+          <w:color w:val="auto"/>
+          <w:sz w:val="22"/>
+          <w:szCs w:val="22"/>
+        </w:rPr>
         <w:t>:</w:t>
       </w:r>
       <w:r>
@@ -2564,18 +2893,152 @@
       </w:r>
       <w:r>
         <w:rPr>
+          <w:rStyle w:val="AnswerChar"/>
+          <w:rFonts w:ascii="Consolas" w:hAnsi="Consolas"/>
+          <w:b/>
+          <w:bCs/>
+          <w:color w:val="auto"/>
+          <w:sz w:val="22"/>
+          <w:szCs w:val="22"/>
+        </w:rPr>
+        <w:t>Enter-</w:t>
+      </w:r>
+      <w:proofErr w:type="spellStart"/>
+      <w:r>
+        <w:rPr>
+          <w:rStyle w:val="AnswerChar"/>
+          <w:rFonts w:ascii="Consolas" w:hAnsi="Consolas"/>
+          <w:b/>
+          <w:bCs/>
+          <w:color w:val="auto"/>
+          <w:sz w:val="22"/>
+          <w:szCs w:val="22"/>
+        </w:rPr>
+        <w:t>PSSession</w:t>
+      </w:r>
+      <w:proofErr w:type="spellEnd"/>
+      <w:r>
+        <w:rPr>
+          <w:rStyle w:val="AnswerChar"/>
+          <w:rFonts w:ascii="Consolas" w:hAnsi="Consolas"/>
+          <w:b/>
+          <w:bCs/>
+          <w:color w:val="auto"/>
+          <w:sz w:val="22"/>
+          <w:szCs w:val="22"/>
+        </w:rPr>
+        <w:t xml:space="preserve"> localhost -</w:t>
+      </w:r>
+      <w:proofErr w:type="spellStart"/>
+      <w:r>
+        <w:rPr>
+          <w:rStyle w:val="AnswerChar"/>
+          <w:rFonts w:ascii="Consolas" w:hAnsi="Consolas"/>
+          <w:b/>
+          <w:bCs/>
+          <w:color w:val="auto"/>
+          <w:sz w:val="22"/>
+          <w:szCs w:val="22"/>
+        </w:rPr>
+        <w:t>ConfigurationName</w:t>
+      </w:r>
+      <w:proofErr w:type="spellEnd"/>
+      <w:r>
+        <w:rPr>
+          <w:rStyle w:val="AnswerChar"/>
+          <w:rFonts w:ascii="Consolas" w:hAnsi="Consolas"/>
+          <w:b/>
+          <w:bCs/>
+          <w:color w:val="auto"/>
+          <w:sz w:val="22"/>
+          <w:szCs w:val="22"/>
+        </w:rPr>
+        <w:t xml:space="preserve"> </w:t>
+      </w:r>
+      <w:proofErr w:type="spellStart"/>
+      <w:r>
+        <w:rPr>
+          <w:rStyle w:val="AnswerChar"/>
+          <w:rFonts w:ascii="Consolas" w:hAnsi="Consolas"/>
+          <w:b/>
+          <w:bCs/>
+          <w:color w:val="auto"/>
+          <w:sz w:val="22"/>
+          <w:szCs w:val="22"/>
+        </w:rPr>
+        <w:t>AdminShell</w:t>
+      </w:r>
+      <w:proofErr w:type="spellEnd"/>
+      <w:r>
+        <w:rPr>
+          <w:rStyle w:val="AnswerChar"/>
+          <w:color w:val="auto"/>
+          <w:sz w:val="22"/>
+          <w:szCs w:val="22"/>
+        </w:rPr>
+        <w:br/>
+      </w:r>
+      <w:r>
+        <w:rPr>
+          <w:rStyle w:val="AnswerChar"/>
+          <w:color w:val="auto"/>
+          <w:sz w:val="22"/>
+          <w:szCs w:val="22"/>
+        </w:rPr>
+        <w:t>Then enter:</w:t>
+      </w:r>
+      <w:r>
+        <w:rPr>
+          <w:rStyle w:val="AnswerChar"/>
+          <w:color w:val="auto"/>
+          <w:sz w:val="22"/>
+          <w:szCs w:val="22"/>
+        </w:rPr>
+        <w:br/>
+      </w:r>
+      <w:proofErr w:type="spellStart"/>
+      <w:r>
+        <w:rPr>
           <w:rStyle w:val="CommandChar"/>
           <w:sz w:val="22"/>
           <w:szCs w:val="22"/>
         </w:rPr>
-        <w:t xml:space="preserve">gps -ComputerName </w:t>
-      </w:r>
+        <w:t>gps</w:t>
+      </w:r>
+      <w:proofErr w:type="spellEnd"/>
       <w:r>
         <w:rPr>
           <w:rStyle w:val="CommandChar"/>
           <w:sz w:val="22"/>
           <w:szCs w:val="22"/>
         </w:rPr>
+        <w:t xml:space="preserve"> -</w:t>
+      </w:r>
+      <w:proofErr w:type="spellStart"/>
+      <w:r>
+        <w:rPr>
+          <w:rStyle w:val="CommandChar"/>
+          <w:sz w:val="22"/>
+          <w:szCs w:val="22"/>
+        </w:rPr>
+        <w:t>ComputerName</w:t>
+      </w:r>
+      <w:proofErr w:type="spellEnd"/>
+      <w:r>
+        <w:rPr>
+          <w:rStyle w:val="CommandChar"/>
+          <w:sz w:val="22"/>
+          <w:szCs w:val="22"/>
+        </w:rPr>
+        <w:t xml:space="preserve"> </w:t>
+      </w:r>
+      <w:proofErr w:type="spellStart"/>
+      <w:r>
+        <w:rPr>
+          <w:rStyle w:val="CommandChar"/>
+          <w:sz w:val="22"/>
+          <w:szCs w:val="22"/>
+        </w:rPr>
         <w:t>DC</w:t>
       </w:r>
       <w:r>
@@ -2586,6 +3049,7 @@
         </w:rPr>
         <w:t>|Measure</w:t>
       </w:r>
+      <w:proofErr w:type="spellEnd"/>
     </w:p>
     <w:p>
       <w:pPr>
@@ -2734,6 +3198,7 @@
           <w:sz w:val="22"/>
           <w:szCs w:val="22"/>
         </w:rPr>
+        <w:lastRenderedPageBreak/>
         <w:t xml:space="preserve">You can </w:t>
       </w:r>
       <w:r>
@@ -2952,17 +3417,18 @@
         </w:numPr>
         <w:contextualSpacing w:val="0"/>
         <w:rPr>
-          <w:sz w:val="22"/>
-          <w:szCs w:val="22"/>
-        </w:rPr>
-      </w:pPr>
-      <w:r>
-        <w:rPr>
-          <w:color w:val="000000" w:themeColor="text1"/>
-          <w:sz w:val="22"/>
-          <w:szCs w:val="22"/>
-        </w:rPr>
-        <w:lastRenderedPageBreak/>
+          <w:rStyle w:val="AnswerChar"/>
+          <w:color w:val="auto"/>
+          <w:sz w:val="22"/>
+          <w:szCs w:val="22"/>
+        </w:rPr>
+      </w:pPr>
+      <w:r>
+        <w:rPr>
+          <w:color w:val="000000" w:themeColor="text1"/>
+          <w:sz w:val="22"/>
+          <w:szCs w:val="22"/>
+        </w:rPr>
         <w:t xml:space="preserve">What </w:t>
       </w:r>
       <w:r>
@@ -3038,6 +3504,63 @@
           <w:szCs w:val="22"/>
         </w:rPr>
         <w:t xml:space="preserve"> </w:t>
+      </w:r>
+    </w:p>
+    <w:p>
+      <w:pPr>
+        <w:pStyle w:val="ListParagraph"/>
+        <w:numPr>
+          <w:ilvl w:val="0"/>
+          <w:numId w:val="17"/>
+        </w:numPr>
+        <w:contextualSpacing w:val="0"/>
+        <w:rPr>
+          <w:sz w:val="22"/>
+          <w:szCs w:val="22"/>
+        </w:rPr>
+      </w:pPr>
+      <w:r>
+        <w:rPr>
+          <w:color w:val="000000" w:themeColor="text1"/>
+          <w:sz w:val="22"/>
+          <w:szCs w:val="22"/>
+        </w:rPr>
+        <w:t>Exit the privileged PowerShell process and return to your own PowerShell account prompt:</w:t>
+      </w:r>
+      <w:r>
+        <w:rPr>
+          <w:color w:val="000000" w:themeColor="text1"/>
+          <w:sz w:val="22"/>
+          <w:szCs w:val="22"/>
+        </w:rPr>
+        <w:br/>
+      </w:r>
+      <w:r>
+        <w:rPr>
+          <w:rFonts w:ascii="Consolas" w:hAnsi="Consolas"/>
+          <w:b/>
+          <w:bCs/>
+          <w:color w:val="000000" w:themeColor="text1"/>
+          <w:sz w:val="22"/>
+          <w:szCs w:val="22"/>
+        </w:rPr>
+        <w:t>exit</w:t>
+      </w:r>
+      <w:r>
+        <w:rPr>
+          <w:color w:val="000000" w:themeColor="text1"/>
+          <w:sz w:val="22"/>
+          <w:szCs w:val="22"/>
+        </w:rPr>
+        <w:t xml:space="preserve"> </w:t>
+      </w:r>
+      <w:r>
+        <w:rPr>
+          <w:color w:val="000000" w:themeColor="text1"/>
+          <w:sz w:val="22"/>
+          <w:szCs w:val="22"/>
+        </w:rPr>
+        <w:br/>
       </w:r>
     </w:p>
     <w:p>
@@ -4133,6 +4656,7 @@
           <w:sz w:val="22"/>
           <w:szCs w:val="22"/>
         </w:rPr>
+        <w:lastRenderedPageBreak/>
         <w:t xml:space="preserve">What is </w:t>
       </w:r>
       <w:r>
@@ -4448,7 +4972,6 @@
         <w:pStyle w:val="Heading1"/>
       </w:pPr>
       <w:r>
-        <w:lastRenderedPageBreak/>
         <w:t>Task 3—</w:t>
       </w:r>
       <w:r>
@@ -4749,6 +5272,112 @@
           <w:sz w:val="22"/>
           <w:szCs w:val="22"/>
         </w:rPr>
+        <w:t>You need elevated privilege again for this step:</w:t>
+      </w:r>
+      <w:r>
+        <w:rPr>
+          <w:sz w:val="22"/>
+          <w:szCs w:val="22"/>
+        </w:rPr>
+        <w:br/>
+      </w:r>
+      <w:r>
+        <w:rPr>
+          <w:rStyle w:val="AnswerChar"/>
+          <w:rFonts w:ascii="Consolas" w:hAnsi="Consolas"/>
+          <w:b/>
+          <w:bCs/>
+          <w:color w:val="auto"/>
+          <w:sz w:val="22"/>
+          <w:szCs w:val="22"/>
+        </w:rPr>
+        <w:t>Enter-</w:t>
+      </w:r>
+      <w:proofErr w:type="spellStart"/>
+      <w:r>
+        <w:rPr>
+          <w:rStyle w:val="AnswerChar"/>
+          <w:rFonts w:ascii="Consolas" w:hAnsi="Consolas"/>
+          <w:b/>
+          <w:bCs/>
+          <w:color w:val="auto"/>
+          <w:sz w:val="22"/>
+          <w:szCs w:val="22"/>
+        </w:rPr>
+        <w:t>PSSession</w:t>
+      </w:r>
+      <w:proofErr w:type="spellEnd"/>
+      <w:r>
+        <w:rPr>
+          <w:rStyle w:val="AnswerChar"/>
+          <w:rFonts w:ascii="Consolas" w:hAnsi="Consolas"/>
+          <w:b/>
+          <w:bCs/>
+          <w:color w:val="auto"/>
+          <w:sz w:val="22"/>
+          <w:szCs w:val="22"/>
+        </w:rPr>
+        <w:t xml:space="preserve"> localhost -</w:t>
+      </w:r>
+      <w:proofErr w:type="spellStart"/>
+      <w:r>
+        <w:rPr>
+          <w:rStyle w:val="AnswerChar"/>
+          <w:rFonts w:ascii="Consolas" w:hAnsi="Consolas"/>
+          <w:b/>
+          <w:bCs/>
+          <w:color w:val="auto"/>
+          <w:sz w:val="22"/>
+          <w:szCs w:val="22"/>
+        </w:rPr>
+        <w:t>ConfigurationName</w:t>
+      </w:r>
+      <w:proofErr w:type="spellEnd"/>
+      <w:r>
+        <w:rPr>
+          <w:rStyle w:val="AnswerChar"/>
+          <w:rFonts w:ascii="Consolas" w:hAnsi="Consolas"/>
+          <w:b/>
+          <w:bCs/>
+          <w:color w:val="auto"/>
+          <w:sz w:val="22"/>
+          <w:szCs w:val="22"/>
+        </w:rPr>
+        <w:t xml:space="preserve"> </w:t>
+      </w:r>
+      <w:proofErr w:type="spellStart"/>
+      <w:r>
+        <w:rPr>
+          <w:rStyle w:val="AnswerChar"/>
+          <w:rFonts w:ascii="Consolas" w:hAnsi="Consolas"/>
+          <w:b/>
+          <w:bCs/>
+          <w:color w:val="auto"/>
+          <w:sz w:val="22"/>
+          <w:szCs w:val="22"/>
+        </w:rPr>
+        <w:t>AdminShell</w:t>
+      </w:r>
+      <w:proofErr w:type="spellEnd"/>
+      <w:r>
+        <w:rPr>
+          <w:sz w:val="22"/>
+          <w:szCs w:val="22"/>
+        </w:rPr>
+        <w:br/>
+      </w:r>
+      <w:r>
+        <w:rPr>
+          <w:sz w:val="22"/>
+          <w:szCs w:val="22"/>
+        </w:rPr>
+        <w:br/>
+      </w:r>
+      <w:r>
+        <w:rPr>
+          <w:sz w:val="22"/>
+          <w:szCs w:val="22"/>
+        </w:rPr>
         <w:t xml:space="preserve">View the firewall rules for </w:t>
       </w:r>
       <w:r>
@@ -4879,6 +5508,8 @@
         <w:spacing w:line="257" w:lineRule="auto"/>
         <w:contextualSpacing w:val="0"/>
         <w:rPr>
+          <w:rStyle w:val="AnswerChar"/>
+          <w:color w:val="auto"/>
           <w:sz w:val="22"/>
           <w:szCs w:val="22"/>
         </w:rPr>
@@ -4925,20 +5556,13 @@
         </w:rPr>
         <w:t>is being used?</w:t>
       </w:r>
-    </w:p>
-    <w:p>
-      <w:pPr>
-        <w:pStyle w:val="ListParagraph"/>
-        <w:spacing w:line="257" w:lineRule="auto"/>
-        <w:ind w:left="360"/>
-        <w:contextualSpacing w:val="0"/>
-        <w:rPr>
-          <w:rStyle w:val="AnswerChar"/>
-          <w:color w:val="000000" w:themeColor="text1"/>
-          <w:sz w:val="22"/>
-          <w:szCs w:val="22"/>
-        </w:rPr>
-      </w:pPr>
+      <w:r>
+        <w:rPr>
+          <w:sz w:val="22"/>
+          <w:szCs w:val="22"/>
+        </w:rPr>
+        <w:br/>
+      </w:r>
       <w:sdt>
         <w:sdtPr>
           <w:rPr>
@@ -4959,6 +5583,8 @@
           <w:rPr>
             <w:rStyle w:val="DefaultParagraphFont"/>
             <w:color w:val="auto"/>
+            <w:sz w:val="20"/>
+            <w:szCs w:val="20"/>
           </w:rPr>
         </w:sdtEndPr>
         <w:sdtContent>
@@ -4985,15 +5611,46 @@
     <w:p>
       <w:pPr>
         <w:pStyle w:val="ListParagraph"/>
+        <w:numPr>
+          <w:ilvl w:val="0"/>
+          <w:numId w:val="20"/>
+        </w:numPr>
         <w:spacing w:line="257" w:lineRule="auto"/>
-        <w:ind w:left="0"/>
         <w:contextualSpacing w:val="0"/>
         <w:rPr>
-          <w:color w:val="000000" w:themeColor="text1"/>
-          <w:sz w:val="22"/>
-          <w:szCs w:val="22"/>
-        </w:rPr>
-      </w:pPr>
+          <w:rStyle w:val="AnswerChar"/>
+          <w:color w:val="auto"/>
+          <w:sz w:val="22"/>
+          <w:szCs w:val="22"/>
+        </w:rPr>
+      </w:pPr>
+      <w:r>
+        <w:rPr>
+          <w:color w:val="000000" w:themeColor="text1"/>
+          <w:sz w:val="22"/>
+          <w:szCs w:val="22"/>
+        </w:rPr>
+        <w:t>Exit the privileged PowerShell process and return to your own PowerShell account prompt:</w:t>
+      </w:r>
+      <w:r>
+        <w:rPr>
+          <w:color w:val="000000" w:themeColor="text1"/>
+          <w:sz w:val="22"/>
+          <w:szCs w:val="22"/>
+        </w:rPr>
+        <w:br/>
+      </w:r>
+      <w:r>
+        <w:rPr>
+          <w:rFonts w:ascii="Consolas" w:hAnsi="Consolas"/>
+          <w:b/>
+          <w:bCs/>
+          <w:color w:val="000000" w:themeColor="text1"/>
+          <w:sz w:val="22"/>
+          <w:szCs w:val="22"/>
+        </w:rPr>
+        <w:t>exit</w:t>
+      </w:r>
     </w:p>
     <w:p>
       <w:pPr>
@@ -5007,6 +5664,19 @@
           <w:szCs w:val="22"/>
         </w:rPr>
       </w:pPr>
+    </w:p>
+    <w:p>
+      <w:pPr>
+        <w:pStyle w:val="ListParagraph"/>
+        <w:spacing w:line="257" w:lineRule="auto"/>
+        <w:ind w:left="0"/>
+        <w:contextualSpacing w:val="0"/>
+        <w:rPr>
+          <w:color w:val="000000" w:themeColor="text1"/>
+          <w:sz w:val="22"/>
+          <w:szCs w:val="22"/>
+        </w:rPr>
+      </w:pPr>
       <w:r>
         <w:rPr>
           <w:color w:val="000000" w:themeColor="text1"/>
@@ -5032,7 +5702,33 @@
           <w:sz w:val="22"/>
           <w:szCs w:val="22"/>
         </w:rPr>
-        <w:t xml:space="preserve"> to close </w:t>
+        <w:t xml:space="preserve"> </w:t>
+      </w:r>
+      <w:r>
+        <w:rPr>
+          <w:i/>
+          <w:iCs/>
+          <w:color w:val="000000" w:themeColor="text1"/>
+          <w:sz w:val="22"/>
+          <w:szCs w:val="22"/>
+        </w:rPr>
+        <w:t>again</w:t>
+      </w:r>
+      <w:r>
+        <w:rPr>
+          <w:color w:val="000000" w:themeColor="text1"/>
+          <w:sz w:val="22"/>
+          <w:szCs w:val="22"/>
+        </w:rPr>
+        <w:t xml:space="preserve"> </w:t>
+      </w:r>
+      <w:r>
+        <w:rPr>
+          <w:color w:val="000000" w:themeColor="text1"/>
+          <w:sz w:val="22"/>
+          <w:szCs w:val="22"/>
+        </w:rPr>
+        <w:t xml:space="preserve">to close </w:t>
       </w:r>
       <w:r>
         <w:rPr>
@@ -5059,7 +5755,35 @@
           <w:sz w:val="22"/>
           <w:szCs w:val="22"/>
         </w:rPr>
-        <w:t xml:space="preserve"> again to close </w:t>
+        <w:t xml:space="preserve"> </w:t>
+      </w:r>
+      <w:r>
+        <w:rPr>
+          <w:i/>
+          <w:iCs/>
+          <w:color w:val="000000" w:themeColor="text1"/>
+          <w:sz w:val="22"/>
+          <w:szCs w:val="22"/>
+        </w:rPr>
+        <w:t>a</w:t>
+      </w:r>
+      <w:r>
+        <w:rPr>
+          <w:i/>
+          <w:iCs/>
+          <w:color w:val="000000" w:themeColor="text1"/>
+          <w:sz w:val="22"/>
+          <w:szCs w:val="22"/>
+        </w:rPr>
+        <w:t xml:space="preserve"> third time</w:t>
+      </w:r>
+      <w:r>
+        <w:rPr>
+          <w:color w:val="000000" w:themeColor="text1"/>
+          <w:sz w:val="22"/>
+          <w:szCs w:val="22"/>
+        </w:rPr>
+        <w:t xml:space="preserve"> to close </w:t>
       </w:r>
       <w:r>
         <w:rPr>
@@ -9518,6 +10242,7 @@
     <w:rsid w:val="00150FB8"/>
     <w:rsid w:val="00155098"/>
     <w:rsid w:val="001A69D3"/>
+    <w:rsid w:val="002304E2"/>
     <w:rsid w:val="00230F4B"/>
     <w:rsid w:val="002464E0"/>
     <w:rsid w:val="002A5C42"/>
@@ -9562,6 +10287,7 @@
     <w:rsid w:val="00EF632A"/>
     <w:rsid w:val="00F27A57"/>
     <w:rsid w:val="00F33DC9"/>
+    <w:rsid w:val="00FC35B2"/>
   </w:rsids>
   <m:mathPr>
     <m:mathFont m:val="Cambria Math"/>

</xml_diff>

<commit_message>
updated remoting labs to new infrastructure
</commit_message>
<xml_diff>
--- a/CYBER360-Ex-3.3-Intro-Remoting.docx
+++ b/CYBER360-Ex-3.3-Intro-Remoting.docx
@@ -394,7 +394,14 @@
           <w:sz w:val="22"/>
           <w:szCs w:val="22"/>
         </w:rPr>
-        <w:t>client available in current versions of Windows, macOS, and Linux)</w:t>
+        <w:t>client available in current versions of Windows, macOS, and Linux</w:t>
+      </w:r>
+      <w:r>
+        <w:rPr>
+          <w:sz w:val="22"/>
+          <w:szCs w:val="22"/>
+        </w:rPr>
+        <w:t>)</w:t>
       </w:r>
     </w:p>
     <w:p>
@@ -490,142 +497,7 @@
           <w:sz w:val="22"/>
           <w:szCs w:val="22"/>
         </w:rPr>
-        <w:t>cit361-lab.cit</w:t>
-      </w:r>
-      <w:r>
-        <w:rPr>
-          <w:b/>
-          <w:bCs/>
-          <w:sz w:val="22"/>
-          <w:szCs w:val="22"/>
-        </w:rPr>
-        <w:t>.byui.edu</w:t>
-      </w:r>
-      <w:r>
-        <w:rPr>
-          <w:b/>
-          <w:bCs/>
-          <w:sz w:val="22"/>
-          <w:szCs w:val="22"/>
-        </w:rPr>
-        <w:br/>
-      </w:r>
-      <w:r>
-        <w:rPr>
-          <w:sz w:val="22"/>
-          <w:szCs w:val="22"/>
-        </w:rPr>
-        <w:t>Port:</w:t>
-      </w:r>
-      <w:r>
-        <w:rPr>
-          <w:sz w:val="22"/>
-          <w:szCs w:val="22"/>
-        </w:rPr>
-        <w:t xml:space="preserve"> either </w:t>
-      </w:r>
-      <w:r>
-        <w:rPr>
-          <w:b/>
-          <w:bCs/>
-          <w:sz w:val="22"/>
-          <w:szCs w:val="22"/>
-        </w:rPr>
-        <w:t>22</w:t>
-      </w:r>
-      <w:r>
-        <w:rPr>
-          <w:sz w:val="22"/>
-          <w:szCs w:val="22"/>
-        </w:rPr>
-        <w:t xml:space="preserve"> or</w:t>
-      </w:r>
-      <w:r>
-        <w:rPr>
-          <w:sz w:val="22"/>
-          <w:szCs w:val="22"/>
-        </w:rPr>
-        <w:t xml:space="preserve"> </w:t>
-      </w:r>
-      <w:proofErr w:type="gramStart"/>
-      <w:r>
-        <w:rPr>
-          <w:b/>
-          <w:bCs/>
-          <w:sz w:val="22"/>
-          <w:szCs w:val="22"/>
-        </w:rPr>
-        <w:t>443</w:t>
-      </w:r>
-      <w:r>
-        <w:rPr>
-          <w:sz w:val="22"/>
-          <w:szCs w:val="22"/>
-        </w:rPr>
-        <w:t xml:space="preserve">  </w:t>
-      </w:r>
-      <w:r>
-        <w:rPr>
-          <w:i/>
-          <w:iCs/>
-          <w:sz w:val="22"/>
-          <w:szCs w:val="22"/>
-        </w:rPr>
-        <w:t>(</w:t>
-      </w:r>
-      <w:proofErr w:type="gramEnd"/>
-      <w:r>
-        <w:rPr>
-          <w:i/>
-          <w:iCs/>
-          <w:sz w:val="22"/>
-          <w:szCs w:val="22"/>
-        </w:rPr>
-        <w:t xml:space="preserve">Important: </w:t>
-      </w:r>
-      <w:r>
-        <w:rPr>
-          <w:i/>
-          <w:iCs/>
-          <w:sz w:val="22"/>
-          <w:szCs w:val="22"/>
-        </w:rPr>
-        <w:t xml:space="preserve">for SSH, </w:t>
-      </w:r>
-      <w:r>
-        <w:rPr>
-          <w:i/>
-          <w:iCs/>
-          <w:sz w:val="22"/>
-          <w:szCs w:val="22"/>
-        </w:rPr>
-        <w:t>443</w:t>
-      </w:r>
-      <w:r>
-        <w:rPr>
-          <w:i/>
-          <w:iCs/>
-          <w:sz w:val="22"/>
-          <w:szCs w:val="22"/>
-        </w:rPr>
-        <w:t xml:space="preserve"> is a </w:t>
-      </w:r>
-      <w:r>
-        <w:rPr>
-          <w:sz w:val="22"/>
-          <w:szCs w:val="22"/>
-          <w:u w:val="single"/>
-        </w:rPr>
-        <w:t>nonstandard</w:t>
-      </w:r>
-      <w:r>
-        <w:rPr>
-          <w:i/>
-          <w:iCs/>
-          <w:sz w:val="22"/>
-          <w:szCs w:val="22"/>
-        </w:rPr>
-        <w:t xml:space="preserve"> transport layer port number.)</w:t>
+        <w:t>360lab.cse.byui.edu</w:t>
       </w:r>
       <w:r>
         <w:rPr>
@@ -864,29 +736,7 @@
           <w:sz w:val="22"/>
           <w:szCs w:val="22"/>
         </w:rPr>
-        <w:t>mer23079@cit361-lab.cit.byui.edu</w:t>
-      </w:r>
-      <w:r>
-        <w:rPr>
-          <w:sz w:val="22"/>
-          <w:szCs w:val="22"/>
-        </w:rPr>
-        <w:t xml:space="preserve"> </w:t>
-      </w:r>
-      <w:r>
-        <w:rPr>
-          <w:sz w:val="22"/>
-          <w:szCs w:val="22"/>
-        </w:rPr>
-        <w:br/>
-        <w:t>If that doesn’t work (or you don’t get prompted for your password), try the non-standard port:</w:t>
-      </w:r>
-      <w:r>
-        <w:rPr>
-          <w:sz w:val="22"/>
-          <w:szCs w:val="22"/>
-        </w:rPr>
-        <w:br/>
+        <w:t>mer23079@</w:t>
       </w:r>
       <w:r>
         <w:rPr>
@@ -896,27 +746,218 @@
           <w:sz w:val="22"/>
           <w:szCs w:val="22"/>
         </w:rPr>
-        <w:t xml:space="preserve">ssh </w:t>
-      </w:r>
-      <w:r>
-        <w:rPr>
-          <w:rFonts w:ascii="Consolas" w:hAnsi="Consolas"/>
+        <w:t>360lab.cse.byui.edu</w:t>
+      </w:r>
+      <w:r>
+        <w:rPr>
+          <w:sz w:val="22"/>
+          <w:szCs w:val="22"/>
+        </w:rPr>
+        <w:t xml:space="preserve"> </w:t>
+      </w:r>
+      <w:r>
+        <w:rPr>
+          <w:sz w:val="22"/>
+          <w:szCs w:val="22"/>
+        </w:rPr>
+        <w:br/>
+      </w:r>
+      <w:r>
+        <w:rPr>
+          <w:sz w:val="22"/>
+          <w:szCs w:val="22"/>
+        </w:rPr>
+        <w:t xml:space="preserve">If you successfully type the correct password when prompted, you will see </w:t>
+      </w:r>
+      <w:r>
+        <w:rPr>
+          <w:sz w:val="22"/>
+          <w:szCs w:val="22"/>
+        </w:rPr>
+        <w:t>a prompt like this:</w:t>
+      </w:r>
+      <w:r>
+        <w:rPr>
+          <w:sz w:val="22"/>
+          <w:szCs w:val="22"/>
+        </w:rPr>
+        <w:br/>
+      </w:r>
+      <w:r>
+        <w:rPr>
+          <w:rFonts w:ascii="Lucida Console" w:hAnsi="Lucida Console"/>
+          <w:sz w:val="22"/>
+          <w:szCs w:val="22"/>
+        </w:rPr>
+        <w:t>PS C:\Users\mer23079&gt;</w:t>
+      </w:r>
+      <w:r>
+        <w:rPr>
+          <w:sz w:val="22"/>
+          <w:szCs w:val="22"/>
+        </w:rPr>
+        <w:t xml:space="preserve"> </w:t>
+      </w:r>
+    </w:p>
+    <w:p>
+      <w:pPr>
+        <w:rPr>
+          <w:color w:val="000000" w:themeColor="text1"/>
+          <w:sz w:val="22"/>
+          <w:szCs w:val="22"/>
+        </w:rPr>
+      </w:pPr>
+      <w:r>
+        <w:rPr>
+          <w:sz w:val="22"/>
+          <w:szCs w:val="22"/>
+        </w:rPr>
+        <w:t>The SSH service o</w:t>
+      </w:r>
+      <w:r>
+        <w:rPr>
+          <w:sz w:val="22"/>
+          <w:szCs w:val="22"/>
+        </w:rPr>
+        <w:t>f</w:t>
+      </w:r>
+      <w:r>
+        <w:rPr>
+          <w:sz w:val="22"/>
+          <w:szCs w:val="22"/>
+        </w:rPr>
+        <w:t xml:space="preserve"> </w:t>
+      </w:r>
+      <w:r>
+        <w:rPr>
           <w:b/>
           <w:bCs/>
           <w:sz w:val="22"/>
           <w:szCs w:val="22"/>
         </w:rPr>
-        <w:t xml:space="preserve">-p 443 </w:t>
-      </w:r>
-      <w:r>
-        <w:rPr>
-          <w:rFonts w:ascii="Consolas" w:hAnsi="Consolas"/>
-          <w:b/>
-          <w:bCs/>
-          <w:sz w:val="22"/>
-          <w:szCs w:val="22"/>
-        </w:rPr>
-        <w:t>mer23079@cit361-lab.cit.byui.edu</w:t>
+        <w:t>360lab.cse.byui.edu</w:t>
+      </w:r>
+      <w:r>
+        <w:rPr>
+          <w:sz w:val="22"/>
+          <w:szCs w:val="22"/>
+        </w:rPr>
+        <w:t xml:space="preserve"> is </w:t>
+      </w:r>
+      <w:r>
+        <w:rPr>
+          <w:i/>
+          <w:iCs/>
+          <w:sz w:val="22"/>
+          <w:szCs w:val="22"/>
+        </w:rPr>
+        <w:t>I</w:t>
+      </w:r>
+      <w:r>
+        <w:rPr>
+          <w:i/>
+          <w:iCs/>
+          <w:sz w:val="22"/>
+          <w:szCs w:val="22"/>
+        </w:rPr>
+        <w:t>nternet-facing</w:t>
+      </w:r>
+      <w:r>
+        <w:rPr>
+          <w:sz w:val="22"/>
+          <w:szCs w:val="22"/>
+        </w:rPr>
+        <w:t xml:space="preserve">, </w:t>
+      </w:r>
+      <w:r>
+        <w:rPr>
+          <w:sz w:val="22"/>
+          <w:szCs w:val="22"/>
+        </w:rPr>
+        <w:t xml:space="preserve">to facilitate remote access from the Internet </w:t>
+      </w:r>
+      <w:proofErr w:type="gramStart"/>
+      <w:r>
+        <w:rPr>
+          <w:sz w:val="22"/>
+          <w:szCs w:val="22"/>
+        </w:rPr>
+        <w:t>by</w:t>
+      </w:r>
+      <w:proofErr w:type="gramEnd"/>
+      <w:r>
+        <w:rPr>
+          <w:sz w:val="22"/>
+          <w:szCs w:val="22"/>
+        </w:rPr>
+        <w:t xml:space="preserve"> students. It </w:t>
+      </w:r>
+      <w:r>
+        <w:rPr>
+          <w:sz w:val="22"/>
+          <w:szCs w:val="22"/>
+        </w:rPr>
+        <w:t xml:space="preserve">connects you to </w:t>
+      </w:r>
+      <w:r>
+        <w:rPr>
+          <w:sz w:val="22"/>
+          <w:szCs w:val="22"/>
+        </w:rPr>
+        <w:t xml:space="preserve">a </w:t>
+      </w:r>
+      <w:r>
+        <w:rPr>
+          <w:i/>
+          <w:iCs/>
+          <w:sz w:val="22"/>
+          <w:szCs w:val="22"/>
+        </w:rPr>
+        <w:t>bastion host</w:t>
+      </w:r>
+      <w:r>
+        <w:rPr>
+          <w:sz w:val="22"/>
+          <w:szCs w:val="22"/>
+        </w:rPr>
+        <w:t xml:space="preserve"> (or </w:t>
+      </w:r>
+      <w:r>
+        <w:rPr>
+          <w:i/>
+          <w:iCs/>
+          <w:sz w:val="22"/>
+          <w:szCs w:val="22"/>
+        </w:rPr>
+        <w:t>jump-server</w:t>
+      </w:r>
+      <w:r>
+        <w:rPr>
+          <w:sz w:val="22"/>
+          <w:szCs w:val="22"/>
+        </w:rPr>
+        <w:t>)</w:t>
+      </w:r>
+      <w:r>
+        <w:rPr>
+          <w:sz w:val="22"/>
+          <w:szCs w:val="22"/>
+        </w:rPr>
+        <w:t xml:space="preserve">, </w:t>
+      </w:r>
+      <w:r>
+        <w:rPr>
+          <w:sz w:val="22"/>
+          <w:szCs w:val="22"/>
+        </w:rPr>
+        <w:t>which means that after you log into it, you can then remote</w:t>
+      </w:r>
+      <w:r>
+        <w:rPr>
+          <w:sz w:val="22"/>
+          <w:szCs w:val="22"/>
+        </w:rPr>
+        <w:t>ly access</w:t>
       </w:r>
       <w:r>
         <w:rPr>
@@ -930,39 +971,49 @@
           <w:sz w:val="22"/>
           <w:szCs w:val="22"/>
         </w:rPr>
-        <w:br/>
-      </w:r>
-      <w:r>
-        <w:rPr>
-          <w:sz w:val="22"/>
-          <w:szCs w:val="22"/>
-        </w:rPr>
-        <w:t xml:space="preserve">If you successfully type the correct password when prompted, you will see </w:t>
-      </w:r>
-      <w:r>
-        <w:rPr>
-          <w:sz w:val="22"/>
-          <w:szCs w:val="22"/>
-        </w:rPr>
-        <w:t>a prompt like this:</w:t>
-      </w:r>
-      <w:r>
-        <w:rPr>
-          <w:sz w:val="22"/>
-          <w:szCs w:val="22"/>
-        </w:rPr>
-        <w:br/>
-      </w:r>
-      <w:r>
-        <w:rPr>
-          <w:rFonts w:ascii="Lucida Console" w:hAnsi="Lucida Console"/>
-          <w:sz w:val="22"/>
-          <w:szCs w:val="22"/>
-        </w:rPr>
-        <w:t>PS C:\Users\mer23079&gt;</w:t>
-      </w:r>
-      <w:r>
-        <w:rPr>
+        <w:t>additional</w:t>
+      </w:r>
+      <w:r>
+        <w:rPr>
+          <w:sz w:val="22"/>
+          <w:szCs w:val="22"/>
+        </w:rPr>
+        <w:t xml:space="preserve"> virtual machines in the lab which are </w:t>
+      </w:r>
+      <w:r>
+        <w:rPr>
+          <w:i/>
+          <w:iCs/>
+          <w:sz w:val="22"/>
+          <w:szCs w:val="22"/>
+        </w:rPr>
+        <w:t>not</w:t>
+      </w:r>
+      <w:r>
+        <w:rPr>
+          <w:sz w:val="22"/>
+          <w:szCs w:val="22"/>
+        </w:rPr>
+        <w:t xml:space="preserve"> </w:t>
+      </w:r>
+      <w:r>
+        <w:rPr>
+          <w:sz w:val="22"/>
+          <w:szCs w:val="22"/>
+        </w:rPr>
+        <w:t>I</w:t>
+      </w:r>
+      <w:r>
+        <w:rPr>
+          <w:sz w:val="22"/>
+          <w:szCs w:val="22"/>
+        </w:rPr>
+        <w:t>nternet-facing.</w:t>
+      </w:r>
+      <w:r>
+        <w:rPr>
+          <w:rStyle w:val="AnswerChar"/>
+          <w:color w:val="000000" w:themeColor="text1"/>
           <w:sz w:val="22"/>
           <w:szCs w:val="22"/>
         </w:rPr>
@@ -971,239 +1022,25 @@
     </w:p>
     <w:p>
       <w:pPr>
-        <w:rPr>
-          <w:color w:val="000000" w:themeColor="text1"/>
-          <w:sz w:val="22"/>
-          <w:szCs w:val="22"/>
-        </w:rPr>
-      </w:pPr>
-      <w:r>
-        <w:rPr>
-          <w:sz w:val="22"/>
-          <w:szCs w:val="22"/>
-        </w:rPr>
-        <w:t>The SSH service o</w:t>
-      </w:r>
-      <w:r>
-        <w:rPr>
-          <w:sz w:val="22"/>
-          <w:szCs w:val="22"/>
-        </w:rPr>
-        <w:t>f</w:t>
-      </w:r>
-      <w:r>
-        <w:rPr>
-          <w:sz w:val="22"/>
-          <w:szCs w:val="22"/>
-        </w:rPr>
-        <w:t xml:space="preserve"> </w:t>
-      </w:r>
-      <w:r>
-        <w:rPr>
-          <w:b/>
-          <w:bCs/>
-          <w:sz w:val="22"/>
-          <w:szCs w:val="22"/>
-        </w:rPr>
-        <w:t>c</w:t>
-      </w:r>
-      <w:r>
-        <w:rPr>
-          <w:b/>
-          <w:bCs/>
-          <w:sz w:val="22"/>
-          <w:szCs w:val="22"/>
-        </w:rPr>
-        <w:t>it361-lab.cit.byui.edu</w:t>
-      </w:r>
-      <w:r>
-        <w:rPr>
-          <w:sz w:val="22"/>
-          <w:szCs w:val="22"/>
-        </w:rPr>
-        <w:t xml:space="preserve"> is </w:t>
-      </w:r>
-      <w:r>
-        <w:rPr>
-          <w:i/>
-          <w:iCs/>
-          <w:sz w:val="22"/>
-          <w:szCs w:val="22"/>
-        </w:rPr>
-        <w:t>I</w:t>
-      </w:r>
-      <w:r>
-        <w:rPr>
-          <w:i/>
-          <w:iCs/>
-          <w:sz w:val="22"/>
-          <w:szCs w:val="22"/>
-        </w:rPr>
-        <w:t>nternet-facing</w:t>
-      </w:r>
-      <w:r>
-        <w:rPr>
-          <w:sz w:val="22"/>
-          <w:szCs w:val="22"/>
-        </w:rPr>
-        <w:t xml:space="preserve">, </w:t>
-      </w:r>
-      <w:r>
-        <w:rPr>
-          <w:sz w:val="22"/>
-          <w:szCs w:val="22"/>
-        </w:rPr>
-        <w:t xml:space="preserve">to facilitate remote access from the Internet by students. It </w:t>
-      </w:r>
-      <w:r>
-        <w:rPr>
-          <w:sz w:val="22"/>
-          <w:szCs w:val="22"/>
-        </w:rPr>
-        <w:t xml:space="preserve">connects you to </w:t>
-      </w:r>
-      <w:r>
-        <w:rPr>
-          <w:sz w:val="22"/>
-          <w:szCs w:val="22"/>
-        </w:rPr>
-        <w:t xml:space="preserve">a </w:t>
-      </w:r>
-      <w:r>
-        <w:rPr>
-          <w:i/>
-          <w:iCs/>
-          <w:sz w:val="22"/>
-          <w:szCs w:val="22"/>
-        </w:rPr>
-        <w:t>bastion host</w:t>
-      </w:r>
-      <w:r>
-        <w:rPr>
-          <w:sz w:val="22"/>
-          <w:szCs w:val="22"/>
-        </w:rPr>
-        <w:t xml:space="preserve"> (or </w:t>
-      </w:r>
-      <w:r>
-        <w:rPr>
-          <w:i/>
-          <w:iCs/>
-          <w:sz w:val="22"/>
-          <w:szCs w:val="22"/>
-        </w:rPr>
-        <w:t>jump-server</w:t>
-      </w:r>
-      <w:r>
-        <w:rPr>
-          <w:sz w:val="22"/>
-          <w:szCs w:val="22"/>
-        </w:rPr>
-        <w:t>)</w:t>
-      </w:r>
-      <w:r>
-        <w:rPr>
-          <w:sz w:val="22"/>
-          <w:szCs w:val="22"/>
-        </w:rPr>
-        <w:t xml:space="preserve">, </w:t>
-      </w:r>
-      <w:r>
-        <w:rPr>
-          <w:sz w:val="22"/>
-          <w:szCs w:val="22"/>
-        </w:rPr>
-        <w:t>which means that after you log into it, you can then remote</w:t>
-      </w:r>
-      <w:r>
-        <w:rPr>
-          <w:sz w:val="22"/>
-          <w:szCs w:val="22"/>
-        </w:rPr>
-        <w:t>ly access</w:t>
-      </w:r>
-      <w:r>
-        <w:rPr>
-          <w:sz w:val="22"/>
-          <w:szCs w:val="22"/>
-        </w:rPr>
-        <w:t xml:space="preserve"> </w:t>
-      </w:r>
-      <w:r>
-        <w:rPr>
-          <w:sz w:val="22"/>
-          <w:szCs w:val="22"/>
-        </w:rPr>
-        <w:t>additional</w:t>
-      </w:r>
-      <w:r>
-        <w:rPr>
-          <w:sz w:val="22"/>
-          <w:szCs w:val="22"/>
-        </w:rPr>
-        <w:t xml:space="preserve"> virtual machines in the lab which are </w:t>
-      </w:r>
-      <w:r>
-        <w:rPr>
-          <w:i/>
-          <w:iCs/>
-          <w:sz w:val="22"/>
-          <w:szCs w:val="22"/>
-        </w:rPr>
-        <w:t>not</w:t>
-      </w:r>
-      <w:r>
-        <w:rPr>
-          <w:sz w:val="22"/>
-          <w:szCs w:val="22"/>
-        </w:rPr>
-        <w:t xml:space="preserve"> </w:t>
-      </w:r>
-      <w:r>
-        <w:rPr>
-          <w:sz w:val="22"/>
-          <w:szCs w:val="22"/>
-        </w:rPr>
-        <w:t>I</w:t>
-      </w:r>
-      <w:r>
-        <w:rPr>
-          <w:sz w:val="22"/>
-          <w:szCs w:val="22"/>
-        </w:rPr>
-        <w:t>nternet-facing.</w:t>
-      </w:r>
-      <w:r>
-        <w:rPr>
-          <w:rStyle w:val="AnswerChar"/>
-          <w:color w:val="000000" w:themeColor="text1"/>
-          <w:sz w:val="22"/>
-          <w:szCs w:val="22"/>
-        </w:rPr>
-        <w:t xml:space="preserve"> </w:t>
+        <w:pStyle w:val="Heading1"/>
+      </w:pPr>
+      <w:r>
+        <w:t>Task 1—Cmdlet Based Remoting</w:t>
       </w:r>
     </w:p>
     <w:p>
       <w:pPr>
-        <w:pStyle w:val="Heading1"/>
-      </w:pPr>
-      <w:r>
+        <w:rPr>
+          <w:sz w:val="22"/>
+          <w:szCs w:val="22"/>
+        </w:rPr>
+      </w:pPr>
+      <w:r>
+        <w:rPr>
+          <w:sz w:val="22"/>
+          <w:szCs w:val="22"/>
+        </w:rPr>
         <w:lastRenderedPageBreak/>
-        <w:t>Task 1—Cmdlet Based Remoting</w:t>
-      </w:r>
-    </w:p>
-    <w:p>
-      <w:pPr>
-        <w:rPr>
-          <w:sz w:val="22"/>
-          <w:szCs w:val="22"/>
-        </w:rPr>
-      </w:pPr>
-      <w:r>
-        <w:rPr>
-          <w:sz w:val="22"/>
-          <w:szCs w:val="22"/>
-        </w:rPr>
         <w:t xml:space="preserve">Any cmdlet that has a </w:t>
       </w:r>
       <w:r>
@@ -1293,84 +1130,82 @@
           <w:sz w:val="22"/>
           <w:szCs w:val="22"/>
         </w:rPr>
-        <w:t xml:space="preserve">After </w:t>
-      </w:r>
-      <w:r>
-        <w:rPr>
-          <w:sz w:val="22"/>
-          <w:szCs w:val="22"/>
-        </w:rPr>
-        <w:t xml:space="preserve">using SSH to </w:t>
-      </w:r>
-      <w:r>
-        <w:rPr>
-          <w:sz w:val="22"/>
-          <w:szCs w:val="22"/>
-        </w:rPr>
-        <w:t>log in</w:t>
-      </w:r>
-      <w:r>
-        <w:rPr>
-          <w:sz w:val="22"/>
-          <w:szCs w:val="22"/>
-        </w:rPr>
-        <w:t xml:space="preserve">, </w:t>
-      </w:r>
-      <w:r>
-        <w:rPr>
-          <w:sz w:val="22"/>
-          <w:szCs w:val="22"/>
-        </w:rPr>
-        <w:t>launch</w:t>
-      </w:r>
-      <w:r>
-        <w:rPr>
-          <w:sz w:val="22"/>
-          <w:szCs w:val="22"/>
-        </w:rPr>
-        <w:t xml:space="preserve"> </w:t>
-      </w:r>
-      <w:r>
-        <w:rPr>
-          <w:sz w:val="22"/>
-          <w:szCs w:val="22"/>
-        </w:rPr>
-        <w:t xml:space="preserve">Windows </w:t>
-      </w:r>
-      <w:r>
-        <w:rPr>
-          <w:sz w:val="22"/>
-          <w:szCs w:val="22"/>
-        </w:rPr>
-        <w:t xml:space="preserve">PowerShell (not PowerShell </w:t>
-      </w:r>
-      <w:r>
-        <w:rPr>
-          <w:sz w:val="22"/>
-          <w:szCs w:val="22"/>
-        </w:rPr>
-        <w:t>C</w:t>
-      </w:r>
-      <w:r>
-        <w:rPr>
-          <w:sz w:val="22"/>
-          <w:szCs w:val="22"/>
-        </w:rPr>
-        <w:t>ore)</w:t>
-      </w:r>
-      <w:r>
-        <w:rPr>
-          <w:sz w:val="22"/>
-          <w:szCs w:val="22"/>
-        </w:rPr>
-        <w:t>:</w:t>
-      </w:r>
-      <w:r>
-        <w:rPr>
-          <w:sz w:val="22"/>
-          <w:szCs w:val="22"/>
-        </w:rPr>
-        <w:t xml:space="preserve"> </w:t>
+        <w:t xml:space="preserve">The ssh server on the bastion host will automatically place you in a </w:t>
+      </w:r>
+      <w:proofErr w:type="spellStart"/>
+      <w:r>
+        <w:rPr>
+          <w:sz w:val="22"/>
+          <w:szCs w:val="22"/>
+        </w:rPr>
+        <w:t>pwsh</w:t>
+      </w:r>
+      <w:proofErr w:type="spellEnd"/>
+      <w:r>
+        <w:rPr>
+          <w:sz w:val="22"/>
+          <w:szCs w:val="22"/>
+        </w:rPr>
+        <w:t xml:space="preserve"> (PowerShell Core) shell.</w:t>
+      </w:r>
+      <w:r>
+        <w:rPr>
+          <w:sz w:val="22"/>
+          <w:szCs w:val="22"/>
+        </w:rPr>
+        <w:br/>
+      </w:r>
+      <w:r>
+        <w:rPr>
+          <w:sz w:val="22"/>
+          <w:szCs w:val="22"/>
+        </w:rPr>
+        <w:br/>
+        <w:t xml:space="preserve">NOTE: If you wish to run a Windows PowerShell instance start a PowerShell process by typing PowerShell, don’t forget you will be 2 shells deep.  When you want to exit you would first need to exit PowerShell then exit </w:t>
+      </w:r>
+      <w:proofErr w:type="spellStart"/>
+      <w:r>
+        <w:rPr>
+          <w:sz w:val="22"/>
+          <w:szCs w:val="22"/>
+        </w:rPr>
+        <w:t>pwsh</w:t>
+      </w:r>
+      <w:proofErr w:type="spellEnd"/>
+      <w:r>
+        <w:rPr>
+          <w:sz w:val="22"/>
+          <w:szCs w:val="22"/>
+        </w:rPr>
+        <w:t xml:space="preserve"> to close your ssh session.</w:t>
+      </w:r>
+      <w:r>
+        <w:rPr>
+          <w:sz w:val="22"/>
+          <w:szCs w:val="22"/>
+        </w:rPr>
+        <w:br/>
+      </w:r>
+      <w:r>
+        <w:rPr>
+          <w:sz w:val="22"/>
+          <w:szCs w:val="22"/>
+        </w:rPr>
+        <w:br/>
+      </w:r>
+      <w:r>
+        <w:rPr>
+          <w:sz w:val="22"/>
+          <w:szCs w:val="22"/>
+        </w:rPr>
+        <w:t>G</w:t>
+      </w:r>
+      <w:r>
+        <w:rPr>
+          <w:sz w:val="22"/>
+          <w:szCs w:val="22"/>
+        </w:rPr>
+        <w:t>et a list of commands that support the -ComputerName parameter:</w:t>
       </w:r>
       <w:r>
         <w:rPr>
@@ -1387,9 +1222,8 @@
           <w:sz w:val="22"/>
           <w:szCs w:val="22"/>
         </w:rPr>
-        <w:t xml:space="preserve"> </w:t>
-      </w:r>
-      <w:proofErr w:type="spellStart"/>
+        <w:t xml:space="preserve"> G</w:t>
+      </w:r>
       <w:r>
         <w:rPr>
           <w:rFonts w:ascii="Consolas" w:hAnsi="Consolas"/>
@@ -1398,7 +1232,7 @@
           <w:sz w:val="22"/>
           <w:szCs w:val="22"/>
         </w:rPr>
-        <w:t>p</w:t>
+        <w:t>et-Command -Parameter</w:t>
       </w:r>
       <w:r>
         <w:rPr>
@@ -1408,59 +1242,7 @@
           <w:sz w:val="22"/>
           <w:szCs w:val="22"/>
         </w:rPr>
-        <w:t>owershell</w:t>
-      </w:r>
-      <w:proofErr w:type="spellEnd"/>
-      <w:r>
-        <w:rPr>
-          <w:sz w:val="22"/>
-          <w:szCs w:val="22"/>
-        </w:rPr>
-        <w:t xml:space="preserve"> </w:t>
-      </w:r>
-      <w:r>
-        <w:rPr>
-          <w:sz w:val="22"/>
-          <w:szCs w:val="22"/>
-        </w:rPr>
-        <w:br/>
-      </w:r>
-      <w:r>
-        <w:rPr>
-          <w:sz w:val="22"/>
-          <w:szCs w:val="22"/>
-        </w:rPr>
-        <w:t>T</w:t>
-      </w:r>
-      <w:r>
-        <w:rPr>
-          <w:sz w:val="22"/>
-          <w:szCs w:val="22"/>
-        </w:rPr>
-        <w:t>hen get a list of commands that support the -</w:t>
-      </w:r>
-      <w:proofErr w:type="spellStart"/>
-      <w:r>
-        <w:rPr>
-          <w:sz w:val="22"/>
-          <w:szCs w:val="22"/>
-        </w:rPr>
-        <w:t>ComputerName</w:t>
-      </w:r>
-      <w:proofErr w:type="spellEnd"/>
-      <w:r>
-        <w:rPr>
-          <w:sz w:val="22"/>
-          <w:szCs w:val="22"/>
-        </w:rPr>
-        <w:t xml:space="preserve"> parameter:</w:t>
-      </w:r>
-      <w:r>
-        <w:rPr>
-          <w:sz w:val="22"/>
-          <w:szCs w:val="22"/>
-        </w:rPr>
-        <w:br/>
+        <w:t>Name</w:t>
       </w:r>
       <w:r>
         <w:rPr>
@@ -1470,62 +1252,8 @@
           <w:sz w:val="22"/>
           <w:szCs w:val="22"/>
         </w:rPr>
-        <w:t xml:space="preserve"> G</w:t>
-      </w:r>
-      <w:r>
-        <w:rPr>
-          <w:rFonts w:ascii="Consolas" w:hAnsi="Consolas"/>
-          <w:b/>
-          <w:bCs/>
-          <w:sz w:val="22"/>
-          <w:szCs w:val="22"/>
-        </w:rPr>
-        <w:t>et-Command -</w:t>
-      </w:r>
-      <w:proofErr w:type="spellStart"/>
-      <w:r>
-        <w:rPr>
-          <w:rFonts w:ascii="Consolas" w:hAnsi="Consolas"/>
-          <w:b/>
-          <w:bCs/>
-          <w:sz w:val="22"/>
-          <w:szCs w:val="22"/>
-        </w:rPr>
-        <w:t>Parameter</w:t>
-      </w:r>
-      <w:r>
-        <w:rPr>
-          <w:rFonts w:ascii="Consolas" w:hAnsi="Consolas"/>
-          <w:b/>
-          <w:bCs/>
-          <w:sz w:val="22"/>
-          <w:szCs w:val="22"/>
-        </w:rPr>
-        <w:t>Name</w:t>
-      </w:r>
-      <w:proofErr w:type="spellEnd"/>
-      <w:r>
-        <w:rPr>
-          <w:rFonts w:ascii="Consolas" w:hAnsi="Consolas"/>
-          <w:b/>
-          <w:bCs/>
-          <w:sz w:val="22"/>
-          <w:szCs w:val="22"/>
-        </w:rPr>
-        <w:t xml:space="preserve"> </w:t>
-      </w:r>
-      <w:proofErr w:type="spellStart"/>
-      <w:r>
-        <w:rPr>
-          <w:rFonts w:ascii="Consolas" w:hAnsi="Consolas"/>
-          <w:b/>
-          <w:bCs/>
-          <w:sz w:val="22"/>
-          <w:szCs w:val="22"/>
-        </w:rPr>
-        <w:t>ComputerName</w:t>
-      </w:r>
-      <w:proofErr w:type="spellEnd"/>
+        <w:t xml:space="preserve"> ComputerName</w:t>
+      </w:r>
       <w:r>
         <w:rPr>
           <w:sz w:val="22"/>
@@ -1570,7 +1298,15 @@
           <w:sz w:val="22"/>
           <w:szCs w:val="22"/>
         </w:rPr>
-        <w:t xml:space="preserve"> cmdlet</w:t>
+        <w:t xml:space="preserve"> </w:t>
+      </w:r>
+      <w:proofErr w:type="gramStart"/>
+      <w:r>
+        <w:rPr>
+          <w:sz w:val="22"/>
+          <w:szCs w:val="22"/>
+        </w:rPr>
+        <w:t>cmdlet</w:t>
       </w:r>
       <w:r>
         <w:rPr>
@@ -1579,6 +1315,7 @@
         </w:rPr>
         <w:t>,</w:t>
       </w:r>
+      <w:proofErr w:type="gramEnd"/>
       <w:r>
         <w:rPr>
           <w:sz w:val="22"/>
@@ -1797,16 +1534,16 @@
           <w:sz w:val="22"/>
           <w:szCs w:val="22"/>
         </w:rPr>
-        <w:t xml:space="preserve">simple command that activates another </w:t>
-      </w:r>
-      <w:r>
-        <w:rPr>
-          <w:rStyle w:val="AnswerChar"/>
-          <w:color w:val="000000" w:themeColor="text1"/>
-          <w:sz w:val="22"/>
-          <w:szCs w:val="22"/>
-        </w:rPr>
-        <w:t>source</w:t>
+        <w:t xml:space="preserve">simple command </w:t>
+      </w:r>
+      <w:r>
+        <w:rPr>
+          <w:rStyle w:val="AnswerChar"/>
+          <w:color w:val="000000" w:themeColor="text1"/>
+          <w:sz w:val="22"/>
+          <w:szCs w:val="22"/>
+        </w:rPr>
+        <w:t>that will load all available modules</w:t>
       </w:r>
       <w:r>
         <w:rPr>
@@ -1845,16 +1582,33 @@
           <w:sz w:val="22"/>
           <w:szCs w:val="22"/>
         </w:rPr>
-        <w:t>Get-Location</w:t>
-      </w:r>
-      <w:r>
-        <w:rPr>
-          <w:rStyle w:val="AnswerChar"/>
-          <w:color w:val="000000" w:themeColor="text1"/>
-          <w:sz w:val="22"/>
-          <w:szCs w:val="22"/>
-        </w:rPr>
-        <w:t xml:space="preserve"> </w:t>
+        <w:t>Get-Module -</w:t>
+      </w:r>
+      <w:proofErr w:type="spellStart"/>
+      <w:r>
+        <w:rPr>
+          <w:rStyle w:val="AnswerChar"/>
+          <w:rFonts w:ascii="Consolas" w:hAnsi="Consolas"/>
+          <w:b/>
+          <w:bCs/>
+          <w:color w:val="000000" w:themeColor="text1"/>
+          <w:sz w:val="22"/>
+          <w:szCs w:val="22"/>
+        </w:rPr>
+        <w:t>ListAvailable</w:t>
+      </w:r>
+      <w:proofErr w:type="spellEnd"/>
+      <w:r>
+        <w:rPr>
+          <w:rStyle w:val="AnswerChar"/>
+          <w:rFonts w:ascii="Consolas" w:hAnsi="Consolas"/>
+          <w:b/>
+          <w:bCs/>
+          <w:color w:val="000000" w:themeColor="text1"/>
+          <w:sz w:val="22"/>
+          <w:szCs w:val="22"/>
+        </w:rPr>
+        <w:tab/>
       </w:r>
       <w:r>
         <w:rPr>
@@ -2143,31 +1897,7 @@
           <w:sz w:val="22"/>
           <w:szCs w:val="22"/>
         </w:rPr>
-        <w:t xml:space="preserve"> </w:t>
-      </w:r>
-      <w:proofErr w:type="spellStart"/>
-      <w:r>
-        <w:rPr>
-          <w:rStyle w:val="AnswerChar"/>
-          <w:i/>
-          <w:iCs/>
-          <w:color w:val="000000" w:themeColor="text1"/>
-          <w:sz w:val="22"/>
-          <w:szCs w:val="22"/>
-        </w:rPr>
-        <w:t>property’s</w:t>
-      </w:r>
-      <w:proofErr w:type="spellEnd"/>
-      <w:r>
-        <w:rPr>
-          <w:rStyle w:val="AnswerChar"/>
-          <w:i/>
-          <w:iCs/>
-          <w:color w:val="000000" w:themeColor="text1"/>
-          <w:sz w:val="22"/>
-          <w:szCs w:val="22"/>
-        </w:rPr>
-        <w:t xml:space="preserve"> c</w:t>
+        <w:t xml:space="preserve"> property’s c</w:t>
       </w:r>
       <w:r>
         <w:rPr>
@@ -2200,9 +1930,8 @@
           <w:sz w:val="22"/>
           <w:szCs w:val="22"/>
         </w:rPr>
-        <w:t>Get-Command -</w:t>
-      </w:r>
-      <w:proofErr w:type="spellStart"/>
+        <w:t>Get-Command -ParameterName ComputerName</w:t>
+      </w:r>
       <w:r>
         <w:rPr>
           <w:rStyle w:val="AnswerChar"/>
@@ -2213,9 +1942,9 @@
           <w:sz w:val="22"/>
           <w:szCs w:val="22"/>
         </w:rPr>
-        <w:t>ParameterName</w:t>
-      </w:r>
-      <w:proofErr w:type="spellEnd"/>
+        <w:t xml:space="preserve"> | Select-Object </w:t>
+      </w:r>
+      <w:proofErr w:type="gramStart"/>
       <w:r>
         <w:rPr>
           <w:rStyle w:val="AnswerChar"/>
@@ -2226,49 +1955,8 @@
           <w:sz w:val="22"/>
           <w:szCs w:val="22"/>
         </w:rPr>
-        <w:t xml:space="preserve"> </w:t>
-      </w:r>
-      <w:proofErr w:type="spellStart"/>
-      <w:r>
-        <w:rPr>
-          <w:rStyle w:val="AnswerChar"/>
-          <w:rFonts w:ascii="Consolas" w:hAnsi="Consolas"/>
-          <w:b/>
-          <w:bCs/>
-          <w:color w:val="000000" w:themeColor="text1"/>
-          <w:sz w:val="22"/>
-          <w:szCs w:val="22"/>
-        </w:rPr>
-        <w:t>ComputerName</w:t>
-      </w:r>
-      <w:proofErr w:type="spellEnd"/>
-      <w:r>
-        <w:rPr>
-          <w:rStyle w:val="AnswerChar"/>
-          <w:rFonts w:ascii="Consolas" w:hAnsi="Consolas"/>
-          <w:b/>
-          <w:bCs/>
-          <w:color w:val="000000" w:themeColor="text1"/>
-          <w:sz w:val="22"/>
-          <w:szCs w:val="22"/>
-        </w:rPr>
-        <w:t xml:space="preserve"> | Select-Object </w:t>
-      </w:r>
-      <w:proofErr w:type="spellStart"/>
-      <w:proofErr w:type="gramStart"/>
-      <w:r>
-        <w:rPr>
-          <w:rStyle w:val="AnswerChar"/>
-          <w:rFonts w:ascii="Consolas" w:hAnsi="Consolas"/>
-          <w:b/>
-          <w:bCs/>
-          <w:color w:val="000000" w:themeColor="text1"/>
-          <w:sz w:val="22"/>
-          <w:szCs w:val="22"/>
-        </w:rPr>
         <w:t>Name,Source</w:t>
       </w:r>
-      <w:proofErr w:type="spellEnd"/>
       <w:proofErr w:type="gramEnd"/>
       <w:r>
         <w:rPr>
@@ -2331,6 +2019,8 @@
         </w:numPr>
         <w:contextualSpacing w:val="0"/>
         <w:rPr>
+          <w:rStyle w:val="AnswerChar"/>
+          <w:color w:val="auto"/>
           <w:sz w:val="22"/>
           <w:szCs w:val="22"/>
         </w:rPr>
@@ -2577,6 +2267,799 @@
           <w:szCs w:val="22"/>
         </w:rPr>
       </w:pPr>
+      <w:proofErr w:type="gramStart"/>
+      <w:r>
+        <w:rPr>
+          <w:rStyle w:val="AnswerChar"/>
+          <w:color w:val="000000" w:themeColor="text1"/>
+          <w:sz w:val="22"/>
+          <w:szCs w:val="22"/>
+        </w:rPr>
+        <w:t>Now</w:t>
+      </w:r>
+      <w:proofErr w:type="gramEnd"/>
+      <w:r>
+        <w:rPr>
+          <w:rStyle w:val="AnswerChar"/>
+          <w:color w:val="000000" w:themeColor="text1"/>
+          <w:sz w:val="22"/>
+          <w:szCs w:val="22"/>
+        </w:rPr>
+        <w:t xml:space="preserve"> do the same thing but use Windows PowerShell.</w:t>
+      </w:r>
+      <w:r>
+        <w:rPr>
+          <w:sz w:val="22"/>
+          <w:szCs w:val="22"/>
+        </w:rPr>
+        <w:t xml:space="preserve"> </w:t>
+      </w:r>
+      <w:r>
+        <w:rPr>
+          <w:sz w:val="22"/>
+          <w:szCs w:val="22"/>
+        </w:rPr>
+        <w:br/>
+        <w:t>Open a Windows PowerShell process</w:t>
+      </w:r>
+      <w:r>
+        <w:rPr>
+          <w:sz w:val="22"/>
+          <w:szCs w:val="22"/>
+        </w:rPr>
+        <w:br/>
+      </w:r>
+      <w:r>
+        <w:rPr>
+          <w:rFonts w:ascii="Consolas" w:hAnsi="Consolas"/>
+          <w:b/>
+          <w:bCs/>
+          <w:sz w:val="22"/>
+          <w:szCs w:val="22"/>
+        </w:rPr>
+        <w:t>PowerShell</w:t>
+      </w:r>
+      <w:r>
+        <w:rPr>
+          <w:sz w:val="22"/>
+          <w:szCs w:val="22"/>
+        </w:rPr>
+        <w:br/>
+        <w:t>You should see something like this:</w:t>
+      </w:r>
+      <w:r>
+        <w:rPr>
+          <w:sz w:val="22"/>
+          <w:szCs w:val="22"/>
+        </w:rPr>
+        <w:br/>
+      </w:r>
+      <w:r>
+        <w:rPr>
+          <w:sz w:val="22"/>
+          <w:szCs w:val="22"/>
+        </w:rPr>
+        <w:t>Windows PowerShell</w:t>
+      </w:r>
+      <w:r>
+        <w:rPr>
+          <w:sz w:val="22"/>
+          <w:szCs w:val="22"/>
+        </w:rPr>
+        <w:br/>
+      </w:r>
+      <w:r>
+        <w:rPr>
+          <w:sz w:val="22"/>
+          <w:szCs w:val="22"/>
+        </w:rPr>
+        <w:t>Copyright (C) Microsoft Corporation. All rights reserved.</w:t>
+      </w:r>
+      <w:r>
+        <w:rPr>
+          <w:sz w:val="22"/>
+          <w:szCs w:val="22"/>
+        </w:rPr>
+        <w:br/>
+      </w:r>
+      <w:r>
+        <w:rPr>
+          <w:sz w:val="22"/>
+          <w:szCs w:val="22"/>
+        </w:rPr>
+        <w:t xml:space="preserve">Try the new cross-platform PowerShell </w:t>
+      </w:r>
+      <w:hyperlink r:id="rId9" w:history="1">
+        <w:r>
+          <w:rPr>
+            <w:rStyle w:val="Hyperlink"/>
+            <w:sz w:val="22"/>
+            <w:szCs w:val="22"/>
+          </w:rPr>
+          <w:t>https://aka.ms/pscore6</w:t>
+        </w:r>
+      </w:hyperlink>
+      <w:r>
+        <w:rPr>
+          <w:sz w:val="22"/>
+          <w:szCs w:val="22"/>
+        </w:rPr>
+        <w:br/>
+      </w:r>
+      <w:r>
+        <w:rPr>
+          <w:sz w:val="22"/>
+          <w:szCs w:val="22"/>
+        </w:rPr>
+        <w:t>PS C:\Users\test&gt;</w:t>
+      </w:r>
+    </w:p>
+    <w:p>
+      <w:pPr>
+        <w:pStyle w:val="ListParagraph"/>
+        <w:numPr>
+          <w:ilvl w:val="1"/>
+          <w:numId w:val="17"/>
+        </w:numPr>
+        <w:contextualSpacing w:val="0"/>
+        <w:rPr>
+          <w:sz w:val="22"/>
+          <w:szCs w:val="22"/>
+        </w:rPr>
+      </w:pPr>
+      <w:r>
+        <w:rPr>
+          <w:sz w:val="22"/>
+          <w:szCs w:val="22"/>
+        </w:rPr>
+        <w:t>G</w:t>
+      </w:r>
+      <w:r>
+        <w:rPr>
+          <w:sz w:val="22"/>
+          <w:szCs w:val="22"/>
+        </w:rPr>
+        <w:t>et a list of commands that support the -ComputerName parameter:</w:t>
+      </w:r>
+      <w:r>
+        <w:rPr>
+          <w:sz w:val="22"/>
+          <w:szCs w:val="22"/>
+        </w:rPr>
+        <w:br/>
+      </w:r>
+      <w:r>
+        <w:rPr>
+          <w:rFonts w:ascii="Consolas" w:hAnsi="Consolas"/>
+          <w:b/>
+          <w:bCs/>
+          <w:sz w:val="22"/>
+          <w:szCs w:val="22"/>
+        </w:rPr>
+        <w:t xml:space="preserve"> Get-Command -ParameterName ComputerName</w:t>
+      </w:r>
+      <w:r>
+        <w:rPr>
+          <w:sz w:val="22"/>
+          <w:szCs w:val="22"/>
+        </w:rPr>
+        <w:t xml:space="preserve"> </w:t>
+      </w:r>
+    </w:p>
+    <w:p>
+      <w:pPr>
+        <w:pStyle w:val="ListParagraph"/>
+        <w:numPr>
+          <w:ilvl w:val="1"/>
+          <w:numId w:val="17"/>
+        </w:numPr>
+        <w:contextualSpacing w:val="0"/>
+        <w:rPr>
+          <w:rStyle w:val="AnswerChar"/>
+          <w:color w:val="auto"/>
+          <w:sz w:val="22"/>
+          <w:szCs w:val="22"/>
+        </w:rPr>
+      </w:pPr>
+      <w:r>
+        <w:rPr>
+          <w:sz w:val="22"/>
+          <w:szCs w:val="22"/>
+        </w:rPr>
+        <w:lastRenderedPageBreak/>
+        <w:t xml:space="preserve">Pipe the result into the </w:t>
+      </w:r>
+      <w:r>
+        <w:rPr>
+          <w:b/>
+          <w:bCs/>
+          <w:sz w:val="22"/>
+          <w:szCs w:val="22"/>
+        </w:rPr>
+        <w:t>Measure-Object</w:t>
+      </w:r>
+      <w:r>
+        <w:rPr>
+          <w:sz w:val="22"/>
+          <w:szCs w:val="22"/>
+        </w:rPr>
+        <w:t xml:space="preserve"> </w:t>
+      </w:r>
+      <w:proofErr w:type="gramStart"/>
+      <w:r>
+        <w:rPr>
+          <w:sz w:val="22"/>
+          <w:szCs w:val="22"/>
+        </w:rPr>
+        <w:t>cmdlet,</w:t>
+      </w:r>
+      <w:proofErr w:type="gramEnd"/>
+      <w:r>
+        <w:rPr>
+          <w:sz w:val="22"/>
+          <w:szCs w:val="22"/>
+        </w:rPr>
+        <w:t xml:space="preserve"> to count how many commands support that parameter. How many? </w:t>
+      </w:r>
+      <w:sdt>
+        <w:sdtPr>
+          <w:rPr>
+            <w:rStyle w:val="AnswerChar"/>
+            <w:sz w:val="22"/>
+            <w:szCs w:val="22"/>
+          </w:rPr>
+          <w:id w:val="244618361"/>
+          <w:placeholder>
+            <w:docPart w:val="F5CC9F7D533C485C996D05369CD41BF9"/>
+          </w:placeholder>
+          <w:showingPlcHdr/>
+          <w15:color w:val="800000"/>
+          <w15:appearance w15:val="tags"/>
+          <w:text w:multiLine="1"/>
+        </w:sdtPr>
+        <w:sdtEndPr>
+          <w:rPr>
+            <w:rStyle w:val="DefaultParagraphFont"/>
+            <w:color w:val="auto"/>
+          </w:rPr>
+        </w:sdtEndPr>
+        <w:sdtContent>
+          <w:r>
+            <w:rPr>
+              <w:rStyle w:val="PlaceholderText"/>
+              <w:sz w:val="22"/>
+              <w:szCs w:val="22"/>
+            </w:rPr>
+            <w:t>Click or tap here to enter text.</w:t>
+          </w:r>
+        </w:sdtContent>
+      </w:sdt>
+      <w:r>
+        <w:rPr>
+          <w:rStyle w:val="AnswerChar"/>
+          <w:color w:val="000000" w:themeColor="text1"/>
+          <w:sz w:val="22"/>
+          <w:szCs w:val="22"/>
+        </w:rPr>
+        <w:t xml:space="preserve"> This list is likely incomplete; it might only show cmdlets from the source named </w:t>
+      </w:r>
+      <w:proofErr w:type="gramStart"/>
+      <w:r>
+        <w:rPr>
+          <w:rStyle w:val="AnswerChar"/>
+          <w:color w:val="000000" w:themeColor="text1"/>
+          <w:sz w:val="22"/>
+          <w:szCs w:val="22"/>
+        </w:rPr>
+        <w:t>Microsoft.PowerShell.Core</w:t>
+      </w:r>
+      <w:proofErr w:type="gramEnd"/>
+      <w:r>
+        <w:rPr>
+          <w:rStyle w:val="AnswerChar"/>
+          <w:color w:val="000000" w:themeColor="text1"/>
+          <w:sz w:val="22"/>
+          <w:szCs w:val="22"/>
+        </w:rPr>
+        <w:t xml:space="preserve">. </w:t>
+      </w:r>
+    </w:p>
+    <w:p>
+      <w:pPr>
+        <w:pStyle w:val="ListParagraph"/>
+        <w:numPr>
+          <w:ilvl w:val="1"/>
+          <w:numId w:val="17"/>
+        </w:numPr>
+        <w:contextualSpacing w:val="0"/>
+        <w:rPr>
+          <w:rStyle w:val="AnswerChar"/>
+          <w:color w:val="auto"/>
+          <w:sz w:val="22"/>
+          <w:szCs w:val="22"/>
+        </w:rPr>
+      </w:pPr>
+      <w:r>
+        <w:rPr>
+          <w:rStyle w:val="AnswerChar"/>
+          <w:color w:val="000000" w:themeColor="text1"/>
+          <w:sz w:val="22"/>
+          <w:szCs w:val="22"/>
+        </w:rPr>
+        <w:t xml:space="preserve">Let’s execute a simple command </w:t>
+      </w:r>
+      <w:r>
+        <w:rPr>
+          <w:rStyle w:val="AnswerChar"/>
+          <w:color w:val="000000" w:themeColor="text1"/>
+          <w:sz w:val="22"/>
+          <w:szCs w:val="22"/>
+        </w:rPr>
+        <w:t>that will load all available modules</w:t>
+      </w:r>
+      <w:r>
+        <w:rPr>
+          <w:rStyle w:val="AnswerChar"/>
+          <w:color w:val="000000" w:themeColor="text1"/>
+          <w:sz w:val="22"/>
+          <w:szCs w:val="22"/>
+        </w:rPr>
+        <w:t xml:space="preserve">: </w:t>
+      </w:r>
+      <w:r>
+        <w:rPr>
+          <w:rStyle w:val="AnswerChar"/>
+          <w:color w:val="000000" w:themeColor="text1"/>
+          <w:sz w:val="22"/>
+          <w:szCs w:val="22"/>
+        </w:rPr>
+        <w:br/>
+      </w:r>
+      <w:r>
+        <w:rPr>
+          <w:rStyle w:val="AnswerChar"/>
+          <w:rFonts w:ascii="Consolas" w:hAnsi="Consolas"/>
+          <w:b/>
+          <w:bCs/>
+          <w:color w:val="000000" w:themeColor="text1"/>
+          <w:sz w:val="22"/>
+          <w:szCs w:val="22"/>
+        </w:rPr>
+        <w:t>Get-Module -ListAvailable</w:t>
+      </w:r>
+      <w:r>
+        <w:rPr>
+          <w:rStyle w:val="AnswerChar"/>
+          <w:rFonts w:ascii="Consolas" w:hAnsi="Consolas"/>
+          <w:b/>
+          <w:bCs/>
+          <w:color w:val="000000" w:themeColor="text1"/>
+          <w:sz w:val="22"/>
+          <w:szCs w:val="22"/>
+        </w:rPr>
+        <w:tab/>
+      </w:r>
+      <w:r>
+        <w:rPr>
+          <w:rStyle w:val="AnswerChar"/>
+          <w:color w:val="000000" w:themeColor="text1"/>
+          <w:sz w:val="22"/>
+          <w:szCs w:val="22"/>
+        </w:rPr>
+        <w:br/>
+        <w:t xml:space="preserve">Then use up-arrow to find the </w:t>
+      </w:r>
+      <w:r>
+        <w:rPr>
+          <w:rStyle w:val="AnswerChar"/>
+          <w:rFonts w:ascii="Consolas" w:hAnsi="Consolas"/>
+          <w:b/>
+          <w:bCs/>
+          <w:color w:val="000000" w:themeColor="text1"/>
+          <w:sz w:val="22"/>
+          <w:szCs w:val="22"/>
+        </w:rPr>
+        <w:t>Get-Command -ParameterName ComputerName</w:t>
+      </w:r>
+      <w:r>
+        <w:rPr>
+          <w:rStyle w:val="AnswerChar"/>
+          <w:color w:val="000000" w:themeColor="text1"/>
+          <w:sz w:val="22"/>
+          <w:szCs w:val="22"/>
+        </w:rPr>
+        <w:t xml:space="preserve"> command in your command </w:t>
+      </w:r>
+      <w:proofErr w:type="gramStart"/>
+      <w:r>
+        <w:rPr>
+          <w:rStyle w:val="AnswerChar"/>
+          <w:color w:val="000000" w:themeColor="text1"/>
+          <w:sz w:val="22"/>
+          <w:szCs w:val="22"/>
+        </w:rPr>
+        <w:t>history, and</w:t>
+      </w:r>
+      <w:proofErr w:type="gramEnd"/>
+      <w:r>
+        <w:rPr>
+          <w:rStyle w:val="AnswerChar"/>
+          <w:color w:val="000000" w:themeColor="text1"/>
+          <w:sz w:val="22"/>
+          <w:szCs w:val="22"/>
+        </w:rPr>
+        <w:t xml:space="preserve"> execute it again. Which </w:t>
+      </w:r>
+      <w:r>
+        <w:rPr>
+          <w:rStyle w:val="AnswerChar"/>
+          <w:color w:val="000000" w:themeColor="text1"/>
+          <w:sz w:val="22"/>
+          <w:szCs w:val="22"/>
+          <w:u w:val="single"/>
+        </w:rPr>
+        <w:t>source</w:t>
+      </w:r>
+      <w:r>
+        <w:rPr>
+          <w:rStyle w:val="AnswerChar"/>
+          <w:color w:val="000000" w:themeColor="text1"/>
+          <w:sz w:val="22"/>
+          <w:szCs w:val="22"/>
+        </w:rPr>
+        <w:t xml:space="preserve"> provides </w:t>
+      </w:r>
+      <w:r>
+        <w:rPr>
+          <w:rStyle w:val="AnswerChar"/>
+          <w:b/>
+          <w:bCs/>
+          <w:color w:val="000000" w:themeColor="text1"/>
+          <w:sz w:val="22"/>
+          <w:szCs w:val="22"/>
+        </w:rPr>
+        <w:t>-ComputerName</w:t>
+      </w:r>
+      <w:r>
+        <w:rPr>
+          <w:rStyle w:val="AnswerChar"/>
+          <w:color w:val="000000" w:themeColor="text1"/>
+          <w:sz w:val="22"/>
+          <w:szCs w:val="22"/>
+        </w:rPr>
+        <w:t xml:space="preserve"> supportive cmdlets that weren’t included in step 1.1? </w:t>
+      </w:r>
+      <w:sdt>
+        <w:sdtPr>
+          <w:rPr>
+            <w:rStyle w:val="AnswerChar"/>
+            <w:sz w:val="22"/>
+            <w:szCs w:val="22"/>
+          </w:rPr>
+          <w:id w:val="1142162204"/>
+          <w:placeholder>
+            <w:docPart w:val="D828D11984B944D9821BE27DDFD7BADB"/>
+          </w:placeholder>
+          <w:showingPlcHdr/>
+          <w15:color w:val="800000"/>
+          <w15:appearance w15:val="tags"/>
+          <w:text w:multiLine="1"/>
+        </w:sdtPr>
+        <w:sdtEndPr>
+          <w:rPr>
+            <w:rStyle w:val="DefaultParagraphFont"/>
+            <w:color w:val="auto"/>
+          </w:rPr>
+        </w:sdtEndPr>
+        <w:sdtContent>
+          <w:r>
+            <w:rPr>
+              <w:rStyle w:val="PlaceholderText"/>
+              <w:sz w:val="22"/>
+              <w:szCs w:val="22"/>
+            </w:rPr>
+            <w:t>Click or tap here to enter text.</w:t>
+          </w:r>
+        </w:sdtContent>
+      </w:sdt>
+      <w:r>
+        <w:rPr>
+          <w:rStyle w:val="AnswerChar"/>
+          <w:color w:val="000000" w:themeColor="text1"/>
+          <w:sz w:val="22"/>
+          <w:szCs w:val="22"/>
+        </w:rPr>
+        <w:t xml:space="preserve"> </w:t>
+      </w:r>
+      <w:r>
+        <w:rPr>
+          <w:rStyle w:val="AnswerChar"/>
+          <w:color w:val="000000" w:themeColor="text1"/>
+          <w:sz w:val="22"/>
+          <w:szCs w:val="22"/>
+        </w:rPr>
+        <w:t>(</w:t>
+      </w:r>
+      <w:r>
+        <w:rPr>
+          <w:rStyle w:val="AnswerChar"/>
+          <w:i/>
+          <w:iCs/>
+          <w:color w:val="000000" w:themeColor="text1"/>
+          <w:sz w:val="22"/>
+          <w:szCs w:val="22"/>
+        </w:rPr>
+        <w:t>Hint: by default, Get-Command displays its results in table format. If your terminal window is too narrow, you might not see the</w:t>
+      </w:r>
+      <w:r>
+        <w:rPr>
+          <w:rStyle w:val="AnswerChar"/>
+          <w:color w:val="000000" w:themeColor="text1"/>
+          <w:sz w:val="22"/>
+          <w:szCs w:val="22"/>
+        </w:rPr>
+        <w:t xml:space="preserve"> Source</w:t>
+      </w:r>
+      <w:r>
+        <w:rPr>
+          <w:rStyle w:val="AnswerChar"/>
+          <w:i/>
+          <w:iCs/>
+          <w:color w:val="000000" w:themeColor="text1"/>
+          <w:sz w:val="22"/>
+          <w:szCs w:val="22"/>
+        </w:rPr>
+        <w:t xml:space="preserve"> property’s c</w:t>
+      </w:r>
+      <w:r>
+        <w:rPr>
+          <w:rStyle w:val="AnswerChar"/>
+          <w:i/>
+          <w:iCs/>
+          <w:color w:val="000000" w:themeColor="text1"/>
+          <w:sz w:val="22"/>
+          <w:szCs w:val="22"/>
+        </w:rPr>
+        <w:t>olumn of the table. Try</w:t>
+      </w:r>
+      <w:r>
+        <w:rPr>
+          <w:rStyle w:val="AnswerChar"/>
+          <w:color w:val="000000" w:themeColor="text1"/>
+          <w:sz w:val="22"/>
+          <w:szCs w:val="22"/>
+        </w:rPr>
+        <w:br/>
+        <w:t xml:space="preserve"> </w:t>
+      </w:r>
+      <w:r>
+        <w:rPr>
+          <w:rStyle w:val="AnswerChar"/>
+          <w:rFonts w:ascii="Consolas" w:hAnsi="Consolas"/>
+          <w:b/>
+          <w:bCs/>
+          <w:color w:val="000000" w:themeColor="text1"/>
+          <w:sz w:val="22"/>
+          <w:szCs w:val="22"/>
+        </w:rPr>
+        <w:t>Get-Command -ParameterName ComputerName</w:t>
+      </w:r>
+      <w:r>
+        <w:rPr>
+          <w:rStyle w:val="AnswerChar"/>
+          <w:rFonts w:ascii="Consolas" w:hAnsi="Consolas"/>
+          <w:b/>
+          <w:bCs/>
+          <w:color w:val="000000" w:themeColor="text1"/>
+          <w:sz w:val="22"/>
+          <w:szCs w:val="22"/>
+        </w:rPr>
+        <w:t xml:space="preserve"> | Select-Object </w:t>
+      </w:r>
+      <w:proofErr w:type="gramStart"/>
+      <w:r>
+        <w:rPr>
+          <w:rStyle w:val="AnswerChar"/>
+          <w:rFonts w:ascii="Consolas" w:hAnsi="Consolas"/>
+          <w:b/>
+          <w:bCs/>
+          <w:color w:val="000000" w:themeColor="text1"/>
+          <w:sz w:val="22"/>
+          <w:szCs w:val="22"/>
+        </w:rPr>
+        <w:t>Name,Source</w:t>
+      </w:r>
+      <w:proofErr w:type="gramEnd"/>
+      <w:r>
+        <w:rPr>
+          <w:rStyle w:val="AnswerChar"/>
+          <w:color w:val="000000" w:themeColor="text1"/>
+          <w:sz w:val="22"/>
+          <w:szCs w:val="22"/>
+        </w:rPr>
+        <w:br/>
+      </w:r>
+      <w:r>
+        <w:rPr>
+          <w:rStyle w:val="AnswerChar"/>
+          <w:i/>
+          <w:iCs/>
+          <w:color w:val="000000" w:themeColor="text1"/>
+          <w:sz w:val="22"/>
+          <w:szCs w:val="22"/>
+        </w:rPr>
+        <w:t xml:space="preserve">to see just those two </w:t>
+      </w:r>
+      <w:r>
+        <w:rPr>
+          <w:rStyle w:val="AnswerChar"/>
+          <w:i/>
+          <w:iCs/>
+          <w:color w:val="000000" w:themeColor="text1"/>
+          <w:sz w:val="22"/>
+          <w:szCs w:val="22"/>
+        </w:rPr>
+        <w:t>properties</w:t>
+      </w:r>
+      <w:r>
+        <w:rPr>
+          <w:rStyle w:val="AnswerChar"/>
+          <w:i/>
+          <w:iCs/>
+          <w:color w:val="000000" w:themeColor="text1"/>
+          <w:sz w:val="22"/>
+          <w:szCs w:val="22"/>
+        </w:rPr>
+        <w:t>.</w:t>
+      </w:r>
+      <w:r>
+        <w:rPr>
+          <w:rStyle w:val="AnswerChar"/>
+          <w:color w:val="000000" w:themeColor="text1"/>
+          <w:sz w:val="22"/>
+          <w:szCs w:val="22"/>
+        </w:rPr>
+        <w:t>)</w:t>
+      </w:r>
+    </w:p>
+    <w:p>
+      <w:pPr>
+        <w:pStyle w:val="ListParagraph"/>
+        <w:numPr>
+          <w:ilvl w:val="1"/>
+          <w:numId w:val="17"/>
+        </w:numPr>
+        <w:contextualSpacing w:val="0"/>
+        <w:rPr>
+          <w:sz w:val="22"/>
+          <w:szCs w:val="22"/>
+        </w:rPr>
+      </w:pPr>
+      <w:r>
+        <w:rPr>
+          <w:rStyle w:val="AnswerChar"/>
+          <w:color w:val="000000" w:themeColor="text1"/>
+          <w:sz w:val="22"/>
+          <w:szCs w:val="22"/>
+        </w:rPr>
+        <w:t xml:space="preserve">What are the </w:t>
+      </w:r>
+      <w:r>
+        <w:rPr>
+          <w:rStyle w:val="AnswerChar"/>
+          <w:b/>
+          <w:bCs/>
+          <w:color w:val="000000" w:themeColor="text1"/>
+          <w:sz w:val="22"/>
+          <w:szCs w:val="22"/>
+        </w:rPr>
+        <w:t>-ComputerName</w:t>
+      </w:r>
+      <w:r>
+        <w:rPr>
+          <w:rStyle w:val="AnswerChar"/>
+          <w:color w:val="000000" w:themeColor="text1"/>
+          <w:sz w:val="22"/>
+          <w:szCs w:val="22"/>
+        </w:rPr>
+        <w:t xml:space="preserve"> supporting commands that start with the verb </w:t>
+      </w:r>
+      <w:r>
+        <w:rPr>
+          <w:rStyle w:val="AnswerChar"/>
+          <w:b/>
+          <w:bCs/>
+          <w:color w:val="000000" w:themeColor="text1"/>
+          <w:sz w:val="22"/>
+          <w:szCs w:val="22"/>
+        </w:rPr>
+        <w:t>Get</w:t>
+      </w:r>
+      <w:r>
+        <w:rPr>
+          <w:rStyle w:val="AnswerChar"/>
+          <w:color w:val="000000" w:themeColor="text1"/>
+          <w:sz w:val="22"/>
+          <w:szCs w:val="22"/>
+        </w:rPr>
+        <w:t xml:space="preserve">? Figure out a command that lists these for you, then use the </w:t>
+      </w:r>
+      <w:r>
+        <w:rPr>
+          <w:rStyle w:val="AnswerChar"/>
+          <w:b/>
+          <w:bCs/>
+          <w:color w:val="000000" w:themeColor="text1"/>
+          <w:sz w:val="22"/>
+          <w:szCs w:val="22"/>
+        </w:rPr>
+        <w:t>-join</w:t>
+      </w:r>
+      <w:r>
+        <w:rPr>
+          <w:rStyle w:val="AnswerChar"/>
+          <w:color w:val="000000" w:themeColor="text1"/>
+          <w:sz w:val="22"/>
+          <w:szCs w:val="22"/>
+        </w:rPr>
+        <w:t xml:space="preserve"> operator to combine them all into one string separated by commas. Copy your result here: </w:t>
+      </w:r>
+      <w:sdt>
+        <w:sdtPr>
+          <w:rPr>
+            <w:rStyle w:val="AnswerChar"/>
+            <w:sz w:val="22"/>
+            <w:szCs w:val="22"/>
+          </w:rPr>
+          <w:id w:val="-1840832565"/>
+          <w:placeholder>
+            <w:docPart w:val="6B2ACA69C5924B2486C01B9EE64B2D60"/>
+          </w:placeholder>
+          <w:showingPlcHdr/>
+          <w15:color w:val="800000"/>
+          <w15:appearance w15:val="tags"/>
+          <w:text w:multiLine="1"/>
+        </w:sdtPr>
+        <w:sdtEndPr>
+          <w:rPr>
+            <w:rStyle w:val="DefaultParagraphFont"/>
+            <w:color w:val="auto"/>
+          </w:rPr>
+        </w:sdtEndPr>
+        <w:sdtContent>
+          <w:r>
+            <w:rPr>
+              <w:rStyle w:val="PlaceholderText"/>
+              <w:sz w:val="22"/>
+              <w:szCs w:val="22"/>
+            </w:rPr>
+            <w:t>Click or tap here to enter text.</w:t>
+          </w:r>
+        </w:sdtContent>
+      </w:sdt>
+      <w:r>
+        <w:rPr>
+          <w:rStyle w:val="AnswerChar"/>
+          <w:color w:val="000000" w:themeColor="text1"/>
+          <w:sz w:val="22"/>
+          <w:szCs w:val="22"/>
+        </w:rPr>
+        <w:t xml:space="preserve"> </w:t>
+      </w:r>
+    </w:p>
+    <w:p>
+      <w:pPr>
+        <w:pStyle w:val="ListParagraph"/>
+        <w:numPr>
+          <w:ilvl w:val="0"/>
+          <w:numId w:val="17"/>
+        </w:numPr>
+        <w:contextualSpacing w:val="0"/>
+        <w:rPr>
+          <w:sz w:val="22"/>
+          <w:szCs w:val="22"/>
+        </w:rPr>
+      </w:pPr>
       <w:r>
         <w:rPr>
           <w:sz w:val="22"/>
@@ -2901,155 +3384,43 @@
           <w:sz w:val="22"/>
           <w:szCs w:val="22"/>
         </w:rPr>
-        <w:t>Enter-</w:t>
-      </w:r>
-      <w:proofErr w:type="spellStart"/>
-      <w:r>
-        <w:rPr>
-          <w:rStyle w:val="AnswerChar"/>
-          <w:rFonts w:ascii="Consolas" w:hAnsi="Consolas"/>
-          <w:b/>
-          <w:bCs/>
+        <w:t>gps -coputername slaygore</w:t>
+      </w:r>
+      <w:r>
+        <w:rPr>
+          <w:rStyle w:val="AnswerChar"/>
           <w:color w:val="auto"/>
           <w:sz w:val="22"/>
           <w:szCs w:val="22"/>
         </w:rPr>
-        <w:t>PSSession</w:t>
-      </w:r>
-      <w:proofErr w:type="spellEnd"/>
-      <w:r>
-        <w:rPr>
-          <w:rStyle w:val="AnswerChar"/>
-          <w:rFonts w:ascii="Consolas" w:hAnsi="Consolas"/>
-          <w:b/>
-          <w:bCs/>
+        <w:br/>
+      </w:r>
+      <w:r>
+        <w:rPr>
+          <w:rStyle w:val="AnswerChar"/>
           <w:color w:val="auto"/>
           <w:sz w:val="22"/>
           <w:szCs w:val="22"/>
         </w:rPr>
-        <w:t xml:space="preserve"> localhost -</w:t>
-      </w:r>
-      <w:proofErr w:type="spellStart"/>
-      <w:r>
-        <w:rPr>
-          <w:rStyle w:val="AnswerChar"/>
-          <w:rFonts w:ascii="Consolas" w:hAnsi="Consolas"/>
-          <w:b/>
-          <w:bCs/>
+        <w:t>Then enter:</w:t>
+      </w:r>
+      <w:r>
+        <w:rPr>
+          <w:rStyle w:val="AnswerChar"/>
           <w:color w:val="auto"/>
           <w:sz w:val="22"/>
           <w:szCs w:val="22"/>
         </w:rPr>
-        <w:t>ConfigurationName</w:t>
-      </w:r>
-      <w:proofErr w:type="spellEnd"/>
-      <w:r>
-        <w:rPr>
-          <w:rStyle w:val="AnswerChar"/>
-          <w:rFonts w:ascii="Consolas" w:hAnsi="Consolas"/>
-          <w:b/>
-          <w:bCs/>
-          <w:color w:val="auto"/>
-          <w:sz w:val="22"/>
-          <w:szCs w:val="22"/>
-        </w:rPr>
-        <w:t xml:space="preserve"> </w:t>
-      </w:r>
-      <w:proofErr w:type="spellStart"/>
-      <w:r>
-        <w:rPr>
-          <w:rStyle w:val="AnswerChar"/>
-          <w:rFonts w:ascii="Consolas" w:hAnsi="Consolas"/>
-          <w:b/>
-          <w:bCs/>
-          <w:color w:val="auto"/>
-          <w:sz w:val="22"/>
-          <w:szCs w:val="22"/>
-        </w:rPr>
-        <w:t>AdminShell</w:t>
-      </w:r>
-      <w:proofErr w:type="spellEnd"/>
-      <w:r>
-        <w:rPr>
-          <w:rStyle w:val="AnswerChar"/>
-          <w:color w:val="auto"/>
-          <w:sz w:val="22"/>
-          <w:szCs w:val="22"/>
-        </w:rPr>
         <w:br/>
       </w:r>
       <w:r>
         <w:rPr>
-          <w:rStyle w:val="AnswerChar"/>
-          <w:color w:val="auto"/>
-          <w:sz w:val="22"/>
-          <w:szCs w:val="22"/>
-        </w:rPr>
-        <w:t>Then enter:</w:t>
-      </w:r>
-      <w:r>
-        <w:rPr>
-          <w:rStyle w:val="AnswerChar"/>
-          <w:color w:val="auto"/>
-          <w:sz w:val="22"/>
-          <w:szCs w:val="22"/>
-        </w:rPr>
-        <w:br/>
-      </w:r>
-      <w:proofErr w:type="spellStart"/>
-      <w:r>
-        <w:rPr>
           <w:rStyle w:val="CommandChar"/>
           <w:sz w:val="22"/>
           <w:szCs w:val="22"/>
         </w:rPr>
-        <w:t>gps</w:t>
-      </w:r>
-      <w:proofErr w:type="spellEnd"/>
-      <w:r>
-        <w:rPr>
-          <w:rStyle w:val="CommandChar"/>
-          <w:sz w:val="22"/>
-          <w:szCs w:val="22"/>
-        </w:rPr>
-        <w:t xml:space="preserve"> -</w:t>
-      </w:r>
-      <w:proofErr w:type="spellStart"/>
-      <w:r>
-        <w:rPr>
-          <w:rStyle w:val="CommandChar"/>
-          <w:sz w:val="22"/>
-          <w:szCs w:val="22"/>
-        </w:rPr>
-        <w:t>ComputerName</w:t>
-      </w:r>
-      <w:proofErr w:type="spellEnd"/>
-      <w:r>
-        <w:rPr>
-          <w:rStyle w:val="CommandChar"/>
-          <w:sz w:val="22"/>
-          <w:szCs w:val="22"/>
-        </w:rPr>
-        <w:t xml:space="preserve"> </w:t>
-      </w:r>
-      <w:proofErr w:type="spellStart"/>
-      <w:r>
-        <w:rPr>
-          <w:rStyle w:val="CommandChar"/>
-          <w:sz w:val="22"/>
-          <w:szCs w:val="22"/>
-        </w:rPr>
-        <w:t>DC</w:t>
-      </w:r>
-      <w:r>
-        <w:rPr>
-          <w:rStyle w:val="CommandChar"/>
-          <w:sz w:val="22"/>
-          <w:szCs w:val="22"/>
-        </w:rPr>
-        <w:t>|Measure</w:t>
-      </w:r>
-      <w:proofErr w:type="spellEnd"/>
+        <w:t>gps|Measure</w:t>
+      </w:r>
     </w:p>
     <w:p>
       <w:pPr>
@@ -3073,8 +3444,9 @@
           <w:sz w:val="22"/>
           <w:szCs w:val="22"/>
         </w:rPr>
-        <w:t>How many processes are running on</w:t>
-      </w:r>
+        <w:t xml:space="preserve">You will notice that this will fail.  This is a permissions issue.  You need to have </w:t>
+      </w:r>
+      <w:proofErr w:type="gramStart"/>
       <w:r>
         <w:rPr>
           <w:rStyle w:val="AnswerChar"/>
@@ -3082,8 +3454,9 @@
           <w:sz w:val="22"/>
           <w:szCs w:val="22"/>
         </w:rPr>
-        <w:t xml:space="preserve"> the </w:t>
-      </w:r>
+        <w:t>Administrative</w:t>
+      </w:r>
+      <w:proofErr w:type="gramEnd"/>
       <w:r>
         <w:rPr>
           <w:rStyle w:val="AnswerChar"/>
@@ -3091,8 +3464,9 @@
           <w:sz w:val="22"/>
           <w:szCs w:val="22"/>
         </w:rPr>
-        <w:t xml:space="preserve">lab </w:t>
-      </w:r>
+        <w:t xml:space="preserve"> privileges to use most </w:t>
+      </w:r>
+      <w:proofErr w:type="gramStart"/>
       <w:r>
         <w:rPr>
           <w:rStyle w:val="AnswerChar"/>
@@ -3100,8 +3474,9 @@
           <w:sz w:val="22"/>
           <w:szCs w:val="22"/>
         </w:rPr>
-        <w:t xml:space="preserve">virtual </w:t>
-      </w:r>
+        <w:t>cmdlet based</w:t>
+      </w:r>
+      <w:proofErr w:type="gramEnd"/>
       <w:r>
         <w:rPr>
           <w:rStyle w:val="AnswerChar"/>
@@ -3109,8 +3484,9 @@
           <w:sz w:val="22"/>
           <w:szCs w:val="22"/>
         </w:rPr>
-        <w:t>machine</w:t>
-      </w:r>
+        <w:t xml:space="preserve"> </w:t>
+      </w:r>
+      <w:proofErr w:type="gramStart"/>
       <w:r>
         <w:rPr>
           <w:rStyle w:val="AnswerChar"/>
@@ -3118,8 +3494,9 @@
           <w:sz w:val="22"/>
           <w:szCs w:val="22"/>
         </w:rPr>
-        <w:t xml:space="preserve"> named</w:t>
-      </w:r>
+        <w:t>remoting</w:t>
+      </w:r>
+      <w:proofErr w:type="gramEnd"/>
       <w:r>
         <w:rPr>
           <w:rStyle w:val="AnswerChar"/>
@@ -3127,57 +3504,47 @@
           <w:sz w:val="22"/>
           <w:szCs w:val="22"/>
         </w:rPr>
-        <w:t xml:space="preserve"> DC?</w:t>
-      </w:r>
-      <w:r>
-        <w:rPr>
-          <w:rStyle w:val="AnswerChar"/>
-          <w:sz w:val="22"/>
-          <w:szCs w:val="22"/>
-        </w:rPr>
-        <w:t xml:space="preserve"> </w:t>
-      </w:r>
-      <w:sdt>
-        <w:sdtPr>
-          <w:rPr>
-            <w:rStyle w:val="AnswerChar"/>
-            <w:sz w:val="22"/>
-            <w:szCs w:val="22"/>
-          </w:rPr>
-          <w:id w:val="-1496340929"/>
-          <w:placeholder>
-            <w:docPart w:val="068A416BABFA42B485F8DF806D20AD9B"/>
-          </w:placeholder>
-          <w:showingPlcHdr/>
-          <w15:color w:val="800000"/>
-          <w15:appearance w15:val="tags"/>
-          <w:text w:multiLine="1"/>
-        </w:sdtPr>
-        <w:sdtEndPr>
-          <w:rPr>
-            <w:rStyle w:val="DefaultParagraphFont"/>
-            <w:color w:val="auto"/>
-          </w:rPr>
-        </w:sdtEndPr>
-        <w:sdtContent>
-          <w:r>
-            <w:rPr>
-              <w:rStyle w:val="PlaceholderText"/>
-              <w:sz w:val="22"/>
-              <w:szCs w:val="22"/>
-            </w:rPr>
-            <w:t>Click or tap here to enter text.</w:t>
-          </w:r>
-        </w:sdtContent>
-      </w:sdt>
-      <w:r>
-        <w:rPr>
-          <w:rStyle w:val="AnswerChar"/>
-          <w:color w:val="000000" w:themeColor="text1"/>
-          <w:sz w:val="22"/>
-          <w:szCs w:val="22"/>
-        </w:rPr>
-        <w:t xml:space="preserve"> </w:t>
+        <w:t xml:space="preserve">.  Since your user does not have administrative </w:t>
+      </w:r>
+      <w:proofErr w:type="gramStart"/>
+      <w:r>
+        <w:rPr>
+          <w:rStyle w:val="AnswerChar"/>
+          <w:color w:val="auto"/>
+          <w:sz w:val="22"/>
+          <w:szCs w:val="22"/>
+        </w:rPr>
+        <w:t>privileges</w:t>
+      </w:r>
+      <w:proofErr w:type="gramEnd"/>
+      <w:r>
+        <w:rPr>
+          <w:rStyle w:val="AnswerChar"/>
+          <w:color w:val="auto"/>
+          <w:sz w:val="22"/>
+          <w:szCs w:val="22"/>
+        </w:rPr>
+        <w:t xml:space="preserve"> this is where we will stop with </w:t>
+      </w:r>
+      <w:proofErr w:type="gramStart"/>
+      <w:r>
+        <w:rPr>
+          <w:rStyle w:val="AnswerChar"/>
+          <w:color w:val="auto"/>
+          <w:sz w:val="22"/>
+          <w:szCs w:val="22"/>
+        </w:rPr>
+        <w:t>cmdlet based</w:t>
+      </w:r>
+      <w:proofErr w:type="gramEnd"/>
+      <w:r>
+        <w:rPr>
+          <w:rStyle w:val="AnswerChar"/>
+          <w:color w:val="auto"/>
+          <w:sz w:val="22"/>
+          <w:szCs w:val="22"/>
+        </w:rPr>
+        <w:t xml:space="preserve"> remoting.</w:t>
       </w:r>
     </w:p>
     <w:p>
@@ -3195,549 +3562,205 @@
       </w:pPr>
       <w:r>
         <w:rPr>
-          <w:sz w:val="22"/>
-          <w:szCs w:val="22"/>
-        </w:rPr>
-        <w:lastRenderedPageBreak/>
-        <w:t xml:space="preserve">You can </w:t>
-      </w:r>
-      <w:r>
-        <w:rPr>
-          <w:sz w:val="22"/>
-          <w:szCs w:val="22"/>
-        </w:rPr>
-        <w:t xml:space="preserve">also list </w:t>
-      </w:r>
-      <w:r>
-        <w:rPr>
-          <w:i/>
-          <w:iCs/>
-          <w:sz w:val="22"/>
-          <w:szCs w:val="22"/>
-        </w:rPr>
-        <w:t>services</w:t>
-      </w:r>
-      <w:r>
-        <w:rPr>
-          <w:sz w:val="22"/>
-          <w:szCs w:val="22"/>
-        </w:rPr>
-        <w:t>.</w:t>
-      </w:r>
-      <w:r>
-        <w:rPr>
-          <w:sz w:val="22"/>
-          <w:szCs w:val="22"/>
-        </w:rPr>
-        <w:t xml:space="preserve"> (The cmdlet is </w:t>
-      </w:r>
-      <w:r>
-        <w:rPr>
-          <w:b/>
-          <w:bCs/>
-          <w:sz w:val="22"/>
-          <w:szCs w:val="22"/>
-        </w:rPr>
-        <w:t>Get-Service</w:t>
-      </w:r>
-      <w:r>
-        <w:rPr>
-          <w:sz w:val="22"/>
-          <w:szCs w:val="22"/>
-        </w:rPr>
-        <w:t xml:space="preserve">, and it too has an alias, </w:t>
-      </w:r>
-      <w:r>
-        <w:rPr>
-          <w:b/>
-          <w:bCs/>
-          <w:sz w:val="22"/>
-          <w:szCs w:val="22"/>
-        </w:rPr>
-        <w:t>gsv</w:t>
-      </w:r>
-      <w:r>
-        <w:rPr>
-          <w:sz w:val="22"/>
-          <w:szCs w:val="22"/>
-        </w:rPr>
-        <w:t>.)</w:t>
+          <w:color w:val="000000" w:themeColor="text1"/>
+          <w:sz w:val="22"/>
+          <w:szCs w:val="22"/>
+        </w:rPr>
+        <w:t xml:space="preserve">Exit the </w:t>
+      </w:r>
+      <w:r>
+        <w:rPr>
+          <w:color w:val="000000" w:themeColor="text1"/>
+          <w:sz w:val="22"/>
+          <w:szCs w:val="22"/>
+        </w:rPr>
+        <w:t>Windows PowerShell process (this should return you to your PowerShell Core terminal.</w:t>
+      </w:r>
+      <w:r>
+        <w:rPr>
+          <w:color w:val="000000" w:themeColor="text1"/>
+          <w:sz w:val="22"/>
+          <w:szCs w:val="22"/>
+        </w:rPr>
+        <w:br/>
       </w:r>
     </w:p>
     <w:p>
       <w:pPr>
-        <w:pStyle w:val="ListParagraph"/>
-        <w:numPr>
-          <w:ilvl w:val="1"/>
-          <w:numId w:val="17"/>
-        </w:numPr>
-        <w:contextualSpacing w:val="0"/>
-        <w:rPr>
-          <w:sz w:val="22"/>
-          <w:szCs w:val="22"/>
-        </w:rPr>
-      </w:pPr>
-      <w:r>
-        <w:rPr>
-          <w:sz w:val="22"/>
-          <w:szCs w:val="22"/>
-        </w:rPr>
-        <w:t>How many services are running on the local machine?</w:t>
-      </w:r>
-      <w:r>
-        <w:rPr>
-          <w:rStyle w:val="AnswerChar"/>
-          <w:color w:val="000000" w:themeColor="text1"/>
-          <w:sz w:val="22"/>
-          <w:szCs w:val="22"/>
-        </w:rPr>
-        <w:t xml:space="preserve"> </w:t>
-      </w:r>
-      <w:sdt>
-        <w:sdtPr>
-          <w:rPr>
-            <w:rStyle w:val="AnswerChar"/>
-            <w:sz w:val="22"/>
-            <w:szCs w:val="22"/>
-          </w:rPr>
-          <w:id w:val="1271672357"/>
-          <w:placeholder>
-            <w:docPart w:val="87E511E42211448A91AD6647C7F46A00"/>
-          </w:placeholder>
-          <w:showingPlcHdr/>
-          <w15:color w:val="800000"/>
-          <w15:appearance w15:val="tags"/>
-          <w:text w:multiLine="1"/>
-        </w:sdtPr>
-        <w:sdtEndPr>
-          <w:rPr>
-            <w:rStyle w:val="DefaultParagraphFont"/>
-            <w:color w:val="auto"/>
-          </w:rPr>
-        </w:sdtEndPr>
-        <w:sdtContent>
-          <w:r>
-            <w:rPr>
-              <w:rStyle w:val="PlaceholderText"/>
-              <w:sz w:val="22"/>
-              <w:szCs w:val="22"/>
-            </w:rPr>
-            <w:t>Click or tap here to enter text.</w:t>
-          </w:r>
-        </w:sdtContent>
-      </w:sdt>
-      <w:r>
-        <w:rPr>
-          <w:rStyle w:val="AnswerChar"/>
-          <w:color w:val="000000" w:themeColor="text1"/>
-          <w:sz w:val="22"/>
-          <w:szCs w:val="22"/>
-        </w:rPr>
-        <w:t xml:space="preserve"> </w:t>
+        <w:pStyle w:val="Heading1"/>
+      </w:pPr>
+      <w:r>
+        <w:t>Task 2—PowerShell Remoting</w:t>
       </w:r>
     </w:p>
     <w:p>
       <w:pPr>
-        <w:pStyle w:val="ListParagraph"/>
-        <w:numPr>
-          <w:ilvl w:val="1"/>
-          <w:numId w:val="17"/>
-        </w:numPr>
-        <w:contextualSpacing w:val="0"/>
-        <w:rPr>
-          <w:sz w:val="22"/>
-          <w:szCs w:val="22"/>
-        </w:rPr>
-      </w:pPr>
-      <w:r>
-        <w:rPr>
-          <w:sz w:val="22"/>
-          <w:szCs w:val="22"/>
-        </w:rPr>
-        <w:t>How many services are running on DC?</w:t>
-      </w:r>
-      <w:r>
-        <w:rPr>
-          <w:rStyle w:val="AnswerChar"/>
-          <w:color w:val="000000" w:themeColor="text1"/>
+        <w:rPr>
+          <w:sz w:val="22"/>
+          <w:szCs w:val="22"/>
+        </w:rPr>
+      </w:pPr>
+      <w:r>
+        <w:rPr>
+          <w:sz w:val="22"/>
+          <w:szCs w:val="22"/>
+        </w:rPr>
+        <w:t>When using cmdlet-based remoting, the cmdlet use</w:t>
+      </w:r>
+      <w:r>
+        <w:rPr>
+          <w:sz w:val="22"/>
+          <w:szCs w:val="22"/>
+        </w:rPr>
+        <w:t>s</w:t>
+      </w:r>
+      <w:r>
+        <w:rPr>
+          <w:sz w:val="22"/>
+          <w:szCs w:val="22"/>
+        </w:rPr>
+        <w:t xml:space="preserve"> whatever mechanism</w:t>
+      </w:r>
+      <w:r>
+        <w:rPr>
+          <w:sz w:val="22"/>
+          <w:szCs w:val="22"/>
+        </w:rPr>
+        <w:t xml:space="preserve"> the cmdlet’s developer implemented</w:t>
+      </w:r>
+      <w:r>
+        <w:rPr>
+          <w:sz w:val="22"/>
+          <w:szCs w:val="22"/>
+        </w:rPr>
+        <w:t xml:space="preserve"> to perform the remoting. Some of the advantages to cmdlet-based remoting include flexibility and speed. A drawback is that you need to configure </w:t>
+      </w:r>
+      <w:r>
+        <w:rPr>
+          <w:sz w:val="22"/>
+          <w:szCs w:val="22"/>
+        </w:rPr>
+        <w:t>whatever</w:t>
+      </w:r>
+      <w:r>
+        <w:rPr>
+          <w:sz w:val="22"/>
+          <w:szCs w:val="22"/>
+        </w:rPr>
+        <w:t xml:space="preserve"> underlying remoting </w:t>
+      </w:r>
+      <w:r>
+        <w:rPr>
+          <w:sz w:val="22"/>
+          <w:szCs w:val="22"/>
+        </w:rPr>
+        <w:t>technique that each cmdlet</w:t>
+      </w:r>
+      <w:r>
+        <w:rPr>
+          <w:sz w:val="22"/>
+          <w:szCs w:val="22"/>
+        </w:rPr>
+        <w:t xml:space="preserve"> use</w:t>
+      </w:r>
+      <w:r>
+        <w:rPr>
+          <w:sz w:val="22"/>
+          <w:szCs w:val="22"/>
+        </w:rPr>
+        <w:t>s</w:t>
+      </w:r>
+      <w:r>
+        <w:rPr>
+          <w:sz w:val="22"/>
+          <w:szCs w:val="22"/>
+        </w:rPr>
+        <w:t xml:space="preserve">. </w:t>
+      </w:r>
+      <w:r>
+        <w:rPr>
+          <w:sz w:val="22"/>
+          <w:szCs w:val="22"/>
+        </w:rPr>
+        <w:t>Such configuration</w:t>
+      </w:r>
+      <w:r>
+        <w:rPr>
+          <w:sz w:val="22"/>
+          <w:szCs w:val="22"/>
+        </w:rPr>
+        <w:t xml:space="preserve"> may include firewall rules, permissions</w:t>
+      </w:r>
+      <w:r>
+        <w:rPr>
+          <w:sz w:val="22"/>
+          <w:szCs w:val="22"/>
+        </w:rPr>
+        <w:t>,</w:t>
+      </w:r>
+      <w:r>
+        <w:rPr>
           <w:sz w:val="22"/>
           <w:szCs w:val="22"/>
         </w:rPr>
         <w:t xml:space="preserve"> </w:t>
       </w:r>
-      <w:sdt>
-        <w:sdtPr>
-          <w:rPr>
-            <w:rStyle w:val="AnswerChar"/>
-            <w:sz w:val="22"/>
-            <w:szCs w:val="22"/>
-          </w:rPr>
-          <w:id w:val="345912149"/>
-          <w:placeholder>
-            <w:docPart w:val="F563322CC2E444D1A5EA7C16ADBAC694"/>
-          </w:placeholder>
-          <w:showingPlcHdr/>
-          <w15:color w:val="800000"/>
-          <w15:appearance w15:val="tags"/>
-          <w:text w:multiLine="1"/>
-        </w:sdtPr>
-        <w:sdtEndPr>
-          <w:rPr>
-            <w:rStyle w:val="DefaultParagraphFont"/>
-            <w:color w:val="auto"/>
-          </w:rPr>
-        </w:sdtEndPr>
-        <w:sdtContent>
-          <w:r>
-            <w:rPr>
-              <w:rStyle w:val="PlaceholderText"/>
-              <w:sz w:val="22"/>
-              <w:szCs w:val="22"/>
-            </w:rPr>
-            <w:t>Click or tap here to enter text.</w:t>
-          </w:r>
-        </w:sdtContent>
-      </w:sdt>
-      <w:r>
-        <w:rPr>
-          <w:rStyle w:val="AnswerChar"/>
-          <w:color w:val="000000" w:themeColor="text1"/>
-          <w:sz w:val="22"/>
-          <w:szCs w:val="22"/>
-        </w:rPr>
-        <w:t xml:space="preserve"> </w:t>
+      <w:r>
+        <w:rPr>
+          <w:sz w:val="22"/>
+          <w:szCs w:val="22"/>
+        </w:rPr>
+        <w:t>etc</w:t>
+      </w:r>
+      <w:r>
+        <w:rPr>
+          <w:sz w:val="22"/>
+          <w:szCs w:val="22"/>
+        </w:rPr>
+        <w:t>. Also</w:t>
+      </w:r>
+      <w:r>
+        <w:rPr>
+          <w:sz w:val="22"/>
+          <w:szCs w:val="22"/>
+        </w:rPr>
+        <w:t>,</w:t>
+      </w:r>
+      <w:r>
+        <w:rPr>
+          <w:sz w:val="22"/>
+          <w:szCs w:val="22"/>
+        </w:rPr>
+        <w:t xml:space="preserve"> you can only remote the cmdlets that </w:t>
+      </w:r>
+      <w:r>
+        <w:rPr>
+          <w:sz w:val="22"/>
+          <w:szCs w:val="22"/>
+        </w:rPr>
+        <w:t>were</w:t>
+      </w:r>
+      <w:r>
+        <w:rPr>
+          <w:sz w:val="22"/>
+          <w:szCs w:val="22"/>
+        </w:rPr>
+        <w:t xml:space="preserve"> specifically designed for remoting.</w:t>
       </w:r>
     </w:p>
     <w:p>
       <w:pPr>
-        <w:pStyle w:val="ListParagraph"/>
-        <w:numPr>
-          <w:ilvl w:val="1"/>
-          <w:numId w:val="17"/>
-        </w:numPr>
-        <w:contextualSpacing w:val="0"/>
-        <w:rPr>
-          <w:rStyle w:val="AnswerChar"/>
-          <w:color w:val="auto"/>
-          <w:sz w:val="22"/>
-          <w:szCs w:val="22"/>
-        </w:rPr>
-      </w:pPr>
-      <w:r>
-        <w:rPr>
-          <w:color w:val="000000" w:themeColor="text1"/>
-          <w:sz w:val="22"/>
-          <w:szCs w:val="22"/>
-        </w:rPr>
-        <w:t xml:space="preserve">What </w:t>
-      </w:r>
-      <w:r>
-        <w:rPr>
-          <w:color w:val="000000" w:themeColor="text1"/>
-          <w:sz w:val="22"/>
-          <w:szCs w:val="22"/>
-        </w:rPr>
-        <w:t>command</w:t>
-      </w:r>
-      <w:r>
-        <w:rPr>
-          <w:color w:val="000000" w:themeColor="text1"/>
-          <w:sz w:val="22"/>
-          <w:szCs w:val="22"/>
-        </w:rPr>
-        <w:t xml:space="preserve"> line</w:t>
-      </w:r>
-      <w:r>
-        <w:rPr>
-          <w:color w:val="000000" w:themeColor="text1"/>
-          <w:sz w:val="22"/>
-          <w:szCs w:val="22"/>
-        </w:rPr>
-        <w:t xml:space="preserve"> did you use to find the number of services running on DC?</w:t>
-      </w:r>
-      <w:r>
-        <w:rPr>
-          <w:color w:val="000000" w:themeColor="text1"/>
-          <w:sz w:val="22"/>
-          <w:szCs w:val="22"/>
-        </w:rPr>
-        <w:t xml:space="preserve"> </w:t>
-      </w:r>
-      <w:sdt>
-        <w:sdtPr>
-          <w:rPr>
-            <w:rStyle w:val="AnswerChar"/>
-            <w:sz w:val="22"/>
-            <w:szCs w:val="22"/>
-          </w:rPr>
-          <w:id w:val="-1296678638"/>
-          <w:placeholder>
-            <w:docPart w:val="7F3E8D296FCD410CA0A12A91DE994C03"/>
-          </w:placeholder>
-          <w:showingPlcHdr/>
-          <w15:color w:val="800000"/>
-          <w15:appearance w15:val="tags"/>
-          <w:text w:multiLine="1"/>
-        </w:sdtPr>
-        <w:sdtEndPr>
-          <w:rPr>
-            <w:rStyle w:val="DefaultParagraphFont"/>
-            <w:color w:val="auto"/>
-          </w:rPr>
-        </w:sdtEndPr>
-        <w:sdtContent>
-          <w:r>
-            <w:rPr>
-              <w:rStyle w:val="PlaceholderText"/>
-              <w:sz w:val="22"/>
-              <w:szCs w:val="22"/>
-            </w:rPr>
-            <w:t>Click or tap here to enter text.</w:t>
-          </w:r>
-        </w:sdtContent>
-      </w:sdt>
-      <w:r>
-        <w:rPr>
-          <w:rStyle w:val="AnswerChar"/>
-          <w:color w:val="000000" w:themeColor="text1"/>
-          <w:sz w:val="22"/>
-          <w:szCs w:val="22"/>
-        </w:rPr>
-        <w:t xml:space="preserve"> </w:t>
-      </w:r>
-    </w:p>
-    <w:p>
-      <w:pPr>
-        <w:pStyle w:val="ListParagraph"/>
-        <w:numPr>
-          <w:ilvl w:val="0"/>
-          <w:numId w:val="17"/>
-        </w:numPr>
-        <w:contextualSpacing w:val="0"/>
-        <w:rPr>
-          <w:sz w:val="22"/>
-          <w:szCs w:val="22"/>
-        </w:rPr>
-      </w:pPr>
-      <w:r>
-        <w:rPr>
-          <w:color w:val="000000" w:themeColor="text1"/>
-          <w:sz w:val="22"/>
-          <w:szCs w:val="22"/>
-        </w:rPr>
-        <w:t>Exit the privileged PowerShell process and return to your own PowerShell account prompt:</w:t>
-      </w:r>
-      <w:r>
-        <w:rPr>
-          <w:color w:val="000000" w:themeColor="text1"/>
-          <w:sz w:val="22"/>
-          <w:szCs w:val="22"/>
-        </w:rPr>
-        <w:br/>
-      </w:r>
-      <w:r>
-        <w:rPr>
-          <w:rFonts w:ascii="Consolas" w:hAnsi="Consolas"/>
-          <w:b/>
-          <w:bCs/>
-          <w:color w:val="000000" w:themeColor="text1"/>
-          <w:sz w:val="22"/>
-          <w:szCs w:val="22"/>
-        </w:rPr>
-        <w:t>exit</w:t>
-      </w:r>
-      <w:r>
-        <w:rPr>
-          <w:color w:val="000000" w:themeColor="text1"/>
-          <w:sz w:val="22"/>
-          <w:szCs w:val="22"/>
-        </w:rPr>
-        <w:t xml:space="preserve"> </w:t>
-      </w:r>
-      <w:r>
-        <w:rPr>
-          <w:color w:val="000000" w:themeColor="text1"/>
-          <w:sz w:val="22"/>
-          <w:szCs w:val="22"/>
-        </w:rPr>
-        <w:br/>
-      </w:r>
-    </w:p>
-    <w:p>
-      <w:pPr>
-        <w:pStyle w:val="Heading1"/>
-      </w:pPr>
-      <w:r>
-        <w:t>Task 2—PowerShell Remoting</w:t>
-      </w:r>
-    </w:p>
-    <w:p>
-      <w:pPr>
-        <w:rPr>
-          <w:sz w:val="22"/>
-          <w:szCs w:val="22"/>
-        </w:rPr>
-      </w:pPr>
-      <w:r>
-        <w:rPr>
-          <w:sz w:val="22"/>
-          <w:szCs w:val="22"/>
-        </w:rPr>
-        <w:t>When using cmdlet-based remoting, the cmdlet use</w:t>
-      </w:r>
-      <w:r>
-        <w:rPr>
-          <w:sz w:val="22"/>
-          <w:szCs w:val="22"/>
-        </w:rPr>
-        <w:t>s</w:t>
-      </w:r>
-      <w:r>
-        <w:rPr>
-          <w:sz w:val="22"/>
-          <w:szCs w:val="22"/>
-        </w:rPr>
-        <w:t xml:space="preserve"> whatever mechanism</w:t>
-      </w:r>
-      <w:r>
-        <w:rPr>
-          <w:sz w:val="22"/>
-          <w:szCs w:val="22"/>
-        </w:rPr>
-        <w:t xml:space="preserve"> the cmdlet’s developer implemented</w:t>
-      </w:r>
-      <w:r>
-        <w:rPr>
-          <w:sz w:val="22"/>
-          <w:szCs w:val="22"/>
-        </w:rPr>
-        <w:t xml:space="preserve"> to perform the remoting. Some of the advantages to cmdlet-based remoting include flexibility and speed. A drawback is that you need to configure </w:t>
-      </w:r>
-      <w:r>
-        <w:rPr>
-          <w:sz w:val="22"/>
-          <w:szCs w:val="22"/>
-        </w:rPr>
-        <w:t>whatever</w:t>
-      </w:r>
-      <w:r>
-        <w:rPr>
-          <w:sz w:val="22"/>
-          <w:szCs w:val="22"/>
-        </w:rPr>
-        <w:t xml:space="preserve"> underlying remoting </w:t>
-      </w:r>
-      <w:r>
-        <w:rPr>
-          <w:sz w:val="22"/>
-          <w:szCs w:val="22"/>
-        </w:rPr>
-        <w:t>technique that each cmdlet</w:t>
-      </w:r>
-      <w:r>
-        <w:rPr>
-          <w:sz w:val="22"/>
-          <w:szCs w:val="22"/>
-        </w:rPr>
-        <w:t xml:space="preserve"> use</w:t>
-      </w:r>
-      <w:r>
-        <w:rPr>
-          <w:sz w:val="22"/>
-          <w:szCs w:val="22"/>
-        </w:rPr>
-        <w:t>s</w:t>
-      </w:r>
-      <w:r>
-        <w:rPr>
-          <w:sz w:val="22"/>
-          <w:szCs w:val="22"/>
-        </w:rPr>
-        <w:t xml:space="preserve">. </w:t>
-      </w:r>
-      <w:r>
-        <w:rPr>
-          <w:sz w:val="22"/>
-          <w:szCs w:val="22"/>
-        </w:rPr>
-        <w:t>Such configuration</w:t>
-      </w:r>
-      <w:r>
-        <w:rPr>
-          <w:sz w:val="22"/>
-          <w:szCs w:val="22"/>
-        </w:rPr>
-        <w:t xml:space="preserve"> may include firewall rules, permissions</w:t>
-      </w:r>
-      <w:r>
-        <w:rPr>
-          <w:sz w:val="22"/>
-          <w:szCs w:val="22"/>
-        </w:rPr>
-        <w:t>,</w:t>
-      </w:r>
-      <w:r>
-        <w:rPr>
-          <w:sz w:val="22"/>
-          <w:szCs w:val="22"/>
-        </w:rPr>
-        <w:t xml:space="preserve"> </w:t>
-      </w:r>
-      <w:r>
-        <w:rPr>
-          <w:sz w:val="22"/>
-          <w:szCs w:val="22"/>
-        </w:rPr>
-        <w:t>etc</w:t>
-      </w:r>
-      <w:r>
-        <w:rPr>
-          <w:sz w:val="22"/>
-          <w:szCs w:val="22"/>
-        </w:rPr>
-        <w:t>. Also</w:t>
-      </w:r>
-      <w:r>
-        <w:rPr>
-          <w:sz w:val="22"/>
-          <w:szCs w:val="22"/>
-        </w:rPr>
-        <w:t>,</w:t>
-      </w:r>
-      <w:r>
-        <w:rPr>
-          <w:sz w:val="22"/>
-          <w:szCs w:val="22"/>
-        </w:rPr>
-        <w:t xml:space="preserve"> you can only remote the cmdlets that </w:t>
-      </w:r>
-      <w:r>
-        <w:rPr>
-          <w:sz w:val="22"/>
-          <w:szCs w:val="22"/>
-        </w:rPr>
-        <w:t>were</w:t>
-      </w:r>
-      <w:r>
-        <w:rPr>
-          <w:sz w:val="22"/>
-          <w:szCs w:val="22"/>
-        </w:rPr>
-        <w:t xml:space="preserve"> specifically designed for remoting.</w:t>
-      </w:r>
-    </w:p>
-    <w:p>
-      <w:pPr>
-        <w:rPr>
-          <w:sz w:val="22"/>
-          <w:szCs w:val="22"/>
-        </w:rPr>
-      </w:pPr>
-      <w:r>
-        <w:rPr>
-          <w:sz w:val="22"/>
-          <w:szCs w:val="22"/>
-        </w:rPr>
+        <w:rPr>
+          <w:sz w:val="22"/>
+          <w:szCs w:val="22"/>
+        </w:rPr>
+      </w:pPr>
+      <w:r>
+        <w:rPr>
+          <w:sz w:val="22"/>
+          <w:szCs w:val="22"/>
+        </w:rPr>
+        <w:lastRenderedPageBreak/>
         <w:t>Powe</w:t>
       </w:r>
       <w:r>
@@ -4360,7 +4383,7 @@
           <w:sz w:val="22"/>
           <w:szCs w:val="22"/>
         </w:rPr>
-        <w:t>DC</w:t>
+        <w:t>SLAYGORE</w:t>
       </w:r>
       <w:r>
         <w:rPr>
@@ -4433,7 +4456,23 @@
           <w:sz w:val="22"/>
           <w:szCs w:val="22"/>
         </w:rPr>
-        <w:t>Invoke-Command -ComputerName DC -ScriptBlock {$</w:t>
+        <w:t xml:space="preserve">Invoke-Command -ComputerName </w:t>
+      </w:r>
+      <w:r>
+        <w:rPr>
+          <w:rStyle w:val="CommandChar"/>
+          <w:sz w:val="22"/>
+          <w:szCs w:val="22"/>
+        </w:rPr>
+        <w:t>Slaygore</w:t>
+      </w:r>
+      <w:r>
+        <w:rPr>
+          <w:rStyle w:val="CommandChar"/>
+          <w:sz w:val="22"/>
+          <w:szCs w:val="22"/>
+        </w:rPr>
+        <w:t xml:space="preserve"> -ScriptBlock {$</w:t>
       </w:r>
       <w:proofErr w:type="gramStart"/>
       <w:r>
@@ -4605,7 +4644,14 @@
           <w:sz w:val="22"/>
           <w:szCs w:val="22"/>
         </w:rPr>
-        <w:t xml:space="preserve"> the environment variables on DC</w:t>
+        <w:t xml:space="preserve"> the environment variables on </w:t>
+      </w:r>
+      <w:r>
+        <w:rPr>
+          <w:sz w:val="22"/>
+          <w:szCs w:val="22"/>
+        </w:rPr>
+        <w:t>SLAYGORE</w:t>
       </w:r>
       <w:r>
         <w:rPr>
@@ -4634,8 +4680,34 @@
           <w:sz w:val="22"/>
           <w:szCs w:val="22"/>
         </w:rPr>
-        <w:t>Invoke-Command -ComputerName DC -ScriptBlock {dir env:}</w:t>
-      </w:r>
+        <w:t xml:space="preserve">Invoke-Command -ComputerName </w:t>
+      </w:r>
+      <w:r>
+        <w:rPr>
+          <w:rStyle w:val="CommandChar"/>
+          <w:sz w:val="22"/>
+          <w:szCs w:val="22"/>
+        </w:rPr>
+        <w:t>slaygore</w:t>
+      </w:r>
+      <w:r>
+        <w:rPr>
+          <w:rStyle w:val="CommandChar"/>
+          <w:sz w:val="22"/>
+          <w:szCs w:val="22"/>
+        </w:rPr>
+        <w:t xml:space="preserve"> -ScriptBlock {dir </w:t>
+      </w:r>
+      <w:proofErr w:type="gramStart"/>
+      <w:r>
+        <w:rPr>
+          <w:rStyle w:val="CommandChar"/>
+          <w:sz w:val="22"/>
+          <w:szCs w:val="22"/>
+        </w:rPr>
+        <w:t>env:}</w:t>
+      </w:r>
+      <w:proofErr w:type="gramEnd"/>
     </w:p>
     <w:p>
       <w:pPr>
@@ -4656,7 +4728,6 @@
           <w:sz w:val="22"/>
           <w:szCs w:val="22"/>
         </w:rPr>
-        <w:lastRenderedPageBreak/>
         <w:t xml:space="preserve">What is </w:t>
       </w:r>
       <w:r>
@@ -4734,14 +4805,37 @@
           <w:sz w:val="22"/>
           <w:szCs w:val="22"/>
         </w:rPr>
-        <w:t>What is the Number_of_processors</w:t>
-      </w:r>
-      <w:r>
-        <w:rPr>
-          <w:sz w:val="22"/>
-          <w:szCs w:val="22"/>
-        </w:rPr>
-        <w:t xml:space="preserve"> on DC</w:t>
+        <w:t xml:space="preserve">What </w:t>
+      </w:r>
+      <w:proofErr w:type="gramStart"/>
+      <w:r>
+        <w:rPr>
+          <w:sz w:val="22"/>
+          <w:szCs w:val="22"/>
+        </w:rPr>
+        <w:t>is</w:t>
+      </w:r>
+      <w:proofErr w:type="gramEnd"/>
+      <w:r>
+        <w:rPr>
+          <w:sz w:val="22"/>
+          <w:szCs w:val="22"/>
+        </w:rPr>
+        <w:t xml:space="preserve"> the Number_of_processors</w:t>
+      </w:r>
+      <w:r>
+        <w:rPr>
+          <w:sz w:val="22"/>
+          <w:szCs w:val="22"/>
+        </w:rPr>
+        <w:t xml:space="preserve"> on </w:t>
+      </w:r>
+      <w:r>
+        <w:rPr>
+          <w:sz w:val="22"/>
+          <w:szCs w:val="22"/>
+        </w:rPr>
+        <w:t>SLAYGORE</w:t>
       </w:r>
       <w:r>
         <w:rPr>
@@ -4825,7 +4919,21 @@
           <w:sz w:val="22"/>
           <w:szCs w:val="22"/>
         </w:rPr>
-        <w:t xml:space="preserve">here’s another remote VM named slaygore. Try the same for that host: </w:t>
+        <w:t xml:space="preserve">here’s another remote VM named </w:t>
+      </w:r>
+      <w:r>
+        <w:rPr>
+          <w:sz w:val="22"/>
+          <w:szCs w:val="22"/>
+        </w:rPr>
+        <w:t>Duncan</w:t>
+      </w:r>
+      <w:r>
+        <w:rPr>
+          <w:sz w:val="22"/>
+          <w:szCs w:val="22"/>
+        </w:rPr>
+        <w:t xml:space="preserve">. Try the same for that host: </w:t>
       </w:r>
       <w:r>
         <w:rPr>
@@ -4840,8 +4948,34 @@
           <w:sz w:val="22"/>
           <w:szCs w:val="22"/>
         </w:rPr>
-        <w:t>Invoke-Command -ComputerName slaygore -ScriptBlock {dir env:}</w:t>
-      </w:r>
+        <w:t xml:space="preserve">Invoke-Command -ComputerName </w:t>
+      </w:r>
+      <w:r>
+        <w:rPr>
+          <w:rStyle w:val="CommandChar"/>
+          <w:sz w:val="22"/>
+          <w:szCs w:val="22"/>
+        </w:rPr>
+        <w:t>duncan</w:t>
+      </w:r>
+      <w:r>
+        <w:rPr>
+          <w:rStyle w:val="CommandChar"/>
+          <w:sz w:val="22"/>
+          <w:szCs w:val="22"/>
+        </w:rPr>
+        <w:t xml:space="preserve"> -ScriptBlock {dir </w:t>
+      </w:r>
+      <w:proofErr w:type="gramStart"/>
+      <w:r>
+        <w:rPr>
+          <w:rStyle w:val="CommandChar"/>
+          <w:sz w:val="22"/>
+          <w:szCs w:val="22"/>
+        </w:rPr>
+        <w:t>env:}</w:t>
+      </w:r>
+      <w:proofErr w:type="gramEnd"/>
     </w:p>
     <w:p>
       <w:pPr>
@@ -5144,7 +5278,7 @@
           <w:sz w:val="22"/>
           <w:szCs w:val="22"/>
         </w:rPr>
-        <w:t>cit361-lab.cit.byui.edu</w:t>
+        <w:t>360lab.cse.byui.edu</w:t>
       </w:r>
       <w:r>
         <w:rPr>
@@ -5272,112 +5406,6 @@
           <w:sz w:val="22"/>
           <w:szCs w:val="22"/>
         </w:rPr>
-        <w:t>You need elevated privilege again for this step:</w:t>
-      </w:r>
-      <w:r>
-        <w:rPr>
-          <w:sz w:val="22"/>
-          <w:szCs w:val="22"/>
-        </w:rPr>
-        <w:br/>
-      </w:r>
-      <w:r>
-        <w:rPr>
-          <w:rStyle w:val="AnswerChar"/>
-          <w:rFonts w:ascii="Consolas" w:hAnsi="Consolas"/>
-          <w:b/>
-          <w:bCs/>
-          <w:color w:val="auto"/>
-          <w:sz w:val="22"/>
-          <w:szCs w:val="22"/>
-        </w:rPr>
-        <w:t>Enter-</w:t>
-      </w:r>
-      <w:proofErr w:type="spellStart"/>
-      <w:r>
-        <w:rPr>
-          <w:rStyle w:val="AnswerChar"/>
-          <w:rFonts w:ascii="Consolas" w:hAnsi="Consolas"/>
-          <w:b/>
-          <w:bCs/>
-          <w:color w:val="auto"/>
-          <w:sz w:val="22"/>
-          <w:szCs w:val="22"/>
-        </w:rPr>
-        <w:t>PSSession</w:t>
-      </w:r>
-      <w:proofErr w:type="spellEnd"/>
-      <w:r>
-        <w:rPr>
-          <w:rStyle w:val="AnswerChar"/>
-          <w:rFonts w:ascii="Consolas" w:hAnsi="Consolas"/>
-          <w:b/>
-          <w:bCs/>
-          <w:color w:val="auto"/>
-          <w:sz w:val="22"/>
-          <w:szCs w:val="22"/>
-        </w:rPr>
-        <w:t xml:space="preserve"> localhost -</w:t>
-      </w:r>
-      <w:proofErr w:type="spellStart"/>
-      <w:r>
-        <w:rPr>
-          <w:rStyle w:val="AnswerChar"/>
-          <w:rFonts w:ascii="Consolas" w:hAnsi="Consolas"/>
-          <w:b/>
-          <w:bCs/>
-          <w:color w:val="auto"/>
-          <w:sz w:val="22"/>
-          <w:szCs w:val="22"/>
-        </w:rPr>
-        <w:t>ConfigurationName</w:t>
-      </w:r>
-      <w:proofErr w:type="spellEnd"/>
-      <w:r>
-        <w:rPr>
-          <w:rStyle w:val="AnswerChar"/>
-          <w:rFonts w:ascii="Consolas" w:hAnsi="Consolas"/>
-          <w:b/>
-          <w:bCs/>
-          <w:color w:val="auto"/>
-          <w:sz w:val="22"/>
-          <w:szCs w:val="22"/>
-        </w:rPr>
-        <w:t xml:space="preserve"> </w:t>
-      </w:r>
-      <w:proofErr w:type="spellStart"/>
-      <w:r>
-        <w:rPr>
-          <w:rStyle w:val="AnswerChar"/>
-          <w:rFonts w:ascii="Consolas" w:hAnsi="Consolas"/>
-          <w:b/>
-          <w:bCs/>
-          <w:color w:val="auto"/>
-          <w:sz w:val="22"/>
-          <w:szCs w:val="22"/>
-        </w:rPr>
-        <w:t>AdminShell</w:t>
-      </w:r>
-      <w:proofErr w:type="spellEnd"/>
-      <w:r>
-        <w:rPr>
-          <w:sz w:val="22"/>
-          <w:szCs w:val="22"/>
-        </w:rPr>
-        <w:br/>
-      </w:r>
-      <w:r>
-        <w:rPr>
-          <w:sz w:val="22"/>
-          <w:szCs w:val="22"/>
-        </w:rPr>
-        <w:br/>
-      </w:r>
-      <w:r>
-        <w:rPr>
-          <w:sz w:val="22"/>
-          <w:szCs w:val="22"/>
-        </w:rPr>
         <w:t xml:space="preserve">View the firewall rules for </w:t>
       </w:r>
       <w:r>
@@ -5445,6 +5473,7 @@
           <w:sz w:val="22"/>
           <w:szCs w:val="22"/>
         </w:rPr>
+        <w:lastRenderedPageBreak/>
         <w:t xml:space="preserve">Look at the rule </w:t>
       </w:r>
       <w:r>
@@ -5508,8 +5537,6 @@
         <w:spacing w:line="257" w:lineRule="auto"/>
         <w:contextualSpacing w:val="0"/>
         <w:rPr>
-          <w:rStyle w:val="AnswerChar"/>
-          <w:color w:val="auto"/>
           <w:sz w:val="22"/>
           <w:szCs w:val="22"/>
         </w:rPr>
@@ -5611,34 +5638,22 @@
     <w:p>
       <w:pPr>
         <w:pStyle w:val="ListParagraph"/>
-        <w:numPr>
-          <w:ilvl w:val="0"/>
-          <w:numId w:val="20"/>
-        </w:numPr>
         <w:spacing w:line="257" w:lineRule="auto"/>
+        <w:ind w:left="0"/>
         <w:contextualSpacing w:val="0"/>
         <w:rPr>
-          <w:rStyle w:val="AnswerChar"/>
-          <w:color w:val="auto"/>
-          <w:sz w:val="22"/>
-          <w:szCs w:val="22"/>
-        </w:rPr>
-      </w:pPr>
-      <w:r>
-        <w:rPr>
-          <w:color w:val="000000" w:themeColor="text1"/>
-          <w:sz w:val="22"/>
-          <w:szCs w:val="22"/>
-        </w:rPr>
-        <w:t>Exit the privileged PowerShell process and return to your own PowerShell account prompt:</w:t>
-      </w:r>
-      <w:r>
-        <w:rPr>
-          <w:color w:val="000000" w:themeColor="text1"/>
-          <w:sz w:val="22"/>
-          <w:szCs w:val="22"/>
-        </w:rPr>
-        <w:br/>
+          <w:color w:val="000000" w:themeColor="text1"/>
+          <w:sz w:val="22"/>
+          <w:szCs w:val="22"/>
+        </w:rPr>
+      </w:pPr>
+      <w:r>
+        <w:rPr>
+          <w:color w:val="000000" w:themeColor="text1"/>
+          <w:sz w:val="22"/>
+          <w:szCs w:val="22"/>
+        </w:rPr>
+        <w:t xml:space="preserve">When you have completed these tasks, go ahead and type </w:t>
       </w:r>
       <w:r>
         <w:rPr>
@@ -5651,39 +5666,47 @@
         </w:rPr>
         <w:t>exit</w:t>
       </w:r>
-    </w:p>
-    <w:p>
-      <w:pPr>
-        <w:pStyle w:val="ListParagraph"/>
-        <w:spacing w:line="257" w:lineRule="auto"/>
-        <w:ind w:left="0"/>
-        <w:contextualSpacing w:val="0"/>
-        <w:rPr>
-          <w:color w:val="000000" w:themeColor="text1"/>
-          <w:sz w:val="22"/>
-          <w:szCs w:val="22"/>
-        </w:rPr>
-      </w:pPr>
-    </w:p>
-    <w:p>
-      <w:pPr>
-        <w:pStyle w:val="ListParagraph"/>
-        <w:spacing w:line="257" w:lineRule="auto"/>
-        <w:ind w:left="0"/>
-        <w:contextualSpacing w:val="0"/>
-        <w:rPr>
-          <w:color w:val="000000" w:themeColor="text1"/>
-          <w:sz w:val="22"/>
-          <w:szCs w:val="22"/>
-        </w:rPr>
-      </w:pPr>
-      <w:r>
-        <w:rPr>
-          <w:color w:val="000000" w:themeColor="text1"/>
-          <w:sz w:val="22"/>
-          <w:szCs w:val="22"/>
-        </w:rPr>
-        <w:t xml:space="preserve">When you have completed these tasks, go ahead and type </w:t>
+      <w:r>
+        <w:rPr>
+          <w:color w:val="000000" w:themeColor="text1"/>
+          <w:sz w:val="22"/>
+          <w:szCs w:val="22"/>
+        </w:rPr>
+        <w:t xml:space="preserve"> </w:t>
+      </w:r>
+      <w:r>
+        <w:rPr>
+          <w:i/>
+          <w:iCs/>
+          <w:color w:val="000000" w:themeColor="text1"/>
+          <w:sz w:val="22"/>
+          <w:szCs w:val="22"/>
+        </w:rPr>
+        <w:t>again</w:t>
+      </w:r>
+      <w:r>
+        <w:rPr>
+          <w:color w:val="000000" w:themeColor="text1"/>
+          <w:sz w:val="22"/>
+          <w:szCs w:val="22"/>
+        </w:rPr>
+        <w:t xml:space="preserve"> </w:t>
+      </w:r>
+      <w:r>
+        <w:rPr>
+          <w:color w:val="000000" w:themeColor="text1"/>
+          <w:sz w:val="22"/>
+          <w:szCs w:val="22"/>
+        </w:rPr>
+        <w:t xml:space="preserve">to close </w:t>
+      </w:r>
+      <w:r>
+        <w:rPr>
+          <w:color w:val="000000" w:themeColor="text1"/>
+          <w:sz w:val="22"/>
+          <w:szCs w:val="22"/>
+        </w:rPr>
+        <w:t xml:space="preserve">Windows Powershell, then </w:t>
       </w:r>
       <w:r>
         <w:rPr>
@@ -5712,50 +5735,7 @@
           <w:sz w:val="22"/>
           <w:szCs w:val="22"/>
         </w:rPr>
-        <w:t>again</w:t>
-      </w:r>
-      <w:r>
-        <w:rPr>
-          <w:color w:val="000000" w:themeColor="text1"/>
-          <w:sz w:val="22"/>
-          <w:szCs w:val="22"/>
-        </w:rPr>
-        <w:t xml:space="preserve"> </w:t>
-      </w:r>
-      <w:r>
-        <w:rPr>
-          <w:color w:val="000000" w:themeColor="text1"/>
-          <w:sz w:val="22"/>
-          <w:szCs w:val="22"/>
-        </w:rPr>
-        <w:t xml:space="preserve">to close </w:t>
-      </w:r>
-      <w:r>
-        <w:rPr>
-          <w:color w:val="000000" w:themeColor="text1"/>
-          <w:sz w:val="22"/>
-          <w:szCs w:val="22"/>
-        </w:rPr>
-        <w:t xml:space="preserve">Windows Powershell, then </w:t>
-      </w:r>
-      <w:r>
-        <w:rPr>
-          <w:rFonts w:ascii="Consolas" w:hAnsi="Consolas"/>
-          <w:b/>
-          <w:bCs/>
-          <w:color w:val="000000" w:themeColor="text1"/>
-          <w:sz w:val="22"/>
-          <w:szCs w:val="22"/>
-        </w:rPr>
-        <w:t>exit</w:t>
-      </w:r>
-      <w:r>
-        <w:rPr>
-          <w:color w:val="000000" w:themeColor="text1"/>
-          <w:sz w:val="22"/>
-          <w:szCs w:val="22"/>
-        </w:rPr>
-        <w:t xml:space="preserve"> </w:t>
+        <w:t>a</w:t>
       </w:r>
       <w:r>
         <w:rPr>
@@ -5765,16 +5745,6 @@
           <w:sz w:val="22"/>
           <w:szCs w:val="22"/>
         </w:rPr>
-        <w:t>a</w:t>
-      </w:r>
-      <w:r>
-        <w:rPr>
-          <w:i/>
-          <w:iCs/>
-          <w:color w:val="000000" w:themeColor="text1"/>
-          <w:sz w:val="22"/>
-          <w:szCs w:val="22"/>
-        </w:rPr>
         <w:t xml:space="preserve"> third time</w:t>
       </w:r>
       <w:r>
@@ -5876,7 +5846,7 @@
       </w:r>
     </w:p>
     <w:sectPr>
-      <w:footerReference w:type="default" r:id="rId9"/>
+      <w:footerReference w:type="default" r:id="rId10"/>
       <w:pgSz w:w="12240" w:h="15840"/>
       <w:pgMar w:top="720" w:right="720" w:bottom="1152" w:left="720" w:header="0" w:footer="288" w:gutter="0"/>
       <w:cols w:space="720"/>
@@ -6030,7 +6000,7 @@
         <w:sz w:val="16"/>
         <w:szCs w:val="18"/>
       </w:rPr>
-      <w:t>2025</w:t>
+      <w:t>2026</w:t>
     </w:r>
     <w:r>
       <w:rPr>
@@ -9722,99 +9692,6 @@
     </w:docPart>
     <w:docPart>
       <w:docPartPr>
-        <w:name w:val="068A416BABFA42B485F8DF806D20AD9B"/>
-        <w:category>
-          <w:name w:val="General"/>
-          <w:gallery w:val="placeholder"/>
-        </w:category>
-        <w:types>
-          <w:type w:val="bbPlcHdr"/>
-        </w:types>
-        <w:behaviors>
-          <w:behavior w:val="content"/>
-        </w:behaviors>
-        <w:guid w:val="{70CC10C8-675A-4025-BF24-132157092A8D}"/>
-      </w:docPartPr>
-      <w:docPartBody>
-        <w:p>
-          <w:pPr>
-            <w:pStyle w:val="068A416BABFA42B485F8DF806D20AD9B1"/>
-          </w:pPr>
-          <w:r>
-            <w:rPr>
-              <w:rStyle w:val="PlaceholderText"/>
-              <w:sz w:val="22"/>
-              <w:szCs w:val="22"/>
-            </w:rPr>
-            <w:t>Click or tap here to enter text.</w:t>
-          </w:r>
-        </w:p>
-      </w:docPartBody>
-    </w:docPart>
-    <w:docPart>
-      <w:docPartPr>
-        <w:name w:val="87E511E42211448A91AD6647C7F46A00"/>
-        <w:category>
-          <w:name w:val="General"/>
-          <w:gallery w:val="placeholder"/>
-        </w:category>
-        <w:types>
-          <w:type w:val="bbPlcHdr"/>
-        </w:types>
-        <w:behaviors>
-          <w:behavior w:val="content"/>
-        </w:behaviors>
-        <w:guid w:val="{10195FD6-3846-4D4C-B097-A12E1A09145E}"/>
-      </w:docPartPr>
-      <w:docPartBody>
-        <w:p>
-          <w:pPr>
-            <w:pStyle w:val="87E511E42211448A91AD6647C7F46A001"/>
-          </w:pPr>
-          <w:r>
-            <w:rPr>
-              <w:rStyle w:val="PlaceholderText"/>
-              <w:sz w:val="22"/>
-              <w:szCs w:val="22"/>
-            </w:rPr>
-            <w:t>Click or tap here to enter text.</w:t>
-          </w:r>
-        </w:p>
-      </w:docPartBody>
-    </w:docPart>
-    <w:docPart>
-      <w:docPartPr>
-        <w:name w:val="F563322CC2E444D1A5EA7C16ADBAC694"/>
-        <w:category>
-          <w:name w:val="General"/>
-          <w:gallery w:val="placeholder"/>
-        </w:category>
-        <w:types>
-          <w:type w:val="bbPlcHdr"/>
-        </w:types>
-        <w:behaviors>
-          <w:behavior w:val="content"/>
-        </w:behaviors>
-        <w:guid w:val="{2F5A29DD-F301-4C90-A469-9713825622DE}"/>
-      </w:docPartPr>
-      <w:docPartBody>
-        <w:p>
-          <w:pPr>
-            <w:pStyle w:val="F563322CC2E444D1A5EA7C16ADBAC6941"/>
-          </w:pPr>
-          <w:r>
-            <w:rPr>
-              <w:rStyle w:val="PlaceholderText"/>
-              <w:sz w:val="22"/>
-              <w:szCs w:val="22"/>
-            </w:rPr>
-            <w:t>Click or tap here to enter text.</w:t>
-          </w:r>
-        </w:p>
-      </w:docPartBody>
-    </w:docPart>
-    <w:docPart>
-      <w:docPartPr>
         <w:name w:val="6649AE70D67944078541DA4820C97C68"/>
         <w:category>
           <w:name w:val="General"/>
@@ -9956,37 +9833,6 @@
         <w:p>
           <w:pPr>
             <w:pStyle w:val="3F04BD149C5A4D6CB60DAAF606A7FC3A1"/>
-          </w:pPr>
-          <w:r>
-            <w:rPr>
-              <w:rStyle w:val="PlaceholderText"/>
-              <w:sz w:val="22"/>
-              <w:szCs w:val="22"/>
-            </w:rPr>
-            <w:t>Click or tap here to enter text.</w:t>
-          </w:r>
-        </w:p>
-      </w:docPartBody>
-    </w:docPart>
-    <w:docPart>
-      <w:docPartPr>
-        <w:name w:val="7F3E8D296FCD410CA0A12A91DE994C03"/>
-        <w:category>
-          <w:name w:val="General"/>
-          <w:gallery w:val="placeholder"/>
-        </w:category>
-        <w:types>
-          <w:type w:val="bbPlcHdr"/>
-        </w:types>
-        <w:behaviors>
-          <w:behavior w:val="content"/>
-        </w:behaviors>
-        <w:guid w:val="{3E44EA76-DC9C-4580-AFB5-07C920BA05C7}"/>
-      </w:docPartPr>
-      <w:docPartBody>
-        <w:p>
-          <w:pPr>
-            <w:pStyle w:val="7F3E8D296FCD410CA0A12A91DE994C031"/>
           </w:pPr>
           <w:r>
             <w:rPr>
@@ -10154,6 +10000,99 @@
         </w:p>
       </w:docPartBody>
     </w:docPart>
+    <w:docPart>
+      <w:docPartPr>
+        <w:name w:val="F5CC9F7D533C485C996D05369CD41BF9"/>
+        <w:category>
+          <w:name w:val="General"/>
+          <w:gallery w:val="placeholder"/>
+        </w:category>
+        <w:types>
+          <w:type w:val="bbPlcHdr"/>
+        </w:types>
+        <w:behaviors>
+          <w:behavior w:val="content"/>
+        </w:behaviors>
+        <w:guid w:val="{7E3C7232-25D8-4E8F-A2B6-D5169707F73E}"/>
+      </w:docPartPr>
+      <w:docPartBody>
+        <w:p>
+          <w:pPr>
+            <w:pStyle w:val="F5CC9F7D533C485C996D05369CD41BF9"/>
+          </w:pPr>
+          <w:r>
+            <w:rPr>
+              <w:rStyle w:val="PlaceholderText"/>
+              <w:sz w:val="22"/>
+              <w:szCs w:val="22"/>
+            </w:rPr>
+            <w:t>Click or tap here to enter text.</w:t>
+          </w:r>
+        </w:p>
+      </w:docPartBody>
+    </w:docPart>
+    <w:docPart>
+      <w:docPartPr>
+        <w:name w:val="D828D11984B944D9821BE27DDFD7BADB"/>
+        <w:category>
+          <w:name w:val="General"/>
+          <w:gallery w:val="placeholder"/>
+        </w:category>
+        <w:types>
+          <w:type w:val="bbPlcHdr"/>
+        </w:types>
+        <w:behaviors>
+          <w:behavior w:val="content"/>
+        </w:behaviors>
+        <w:guid w:val="{59BCDDEF-FD94-44C8-857D-1CE2B7BE57F6}"/>
+      </w:docPartPr>
+      <w:docPartBody>
+        <w:p>
+          <w:pPr>
+            <w:pStyle w:val="D828D11984B944D9821BE27DDFD7BADB"/>
+          </w:pPr>
+          <w:r>
+            <w:rPr>
+              <w:rStyle w:val="PlaceholderText"/>
+              <w:sz w:val="22"/>
+              <w:szCs w:val="22"/>
+            </w:rPr>
+            <w:t>Click or tap here to enter text.</w:t>
+          </w:r>
+        </w:p>
+      </w:docPartBody>
+    </w:docPart>
+    <w:docPart>
+      <w:docPartPr>
+        <w:name w:val="6B2ACA69C5924B2486C01B9EE64B2D60"/>
+        <w:category>
+          <w:name w:val="General"/>
+          <w:gallery w:val="placeholder"/>
+        </w:category>
+        <w:types>
+          <w:type w:val="bbPlcHdr"/>
+        </w:types>
+        <w:behaviors>
+          <w:behavior w:val="content"/>
+        </w:behaviors>
+        <w:guid w:val="{46CA81A1-907C-465E-84A8-27D72CAEF713}"/>
+      </w:docPartPr>
+      <w:docPartBody>
+        <w:p>
+          <w:pPr>
+            <w:pStyle w:val="6B2ACA69C5924B2486C01B9EE64B2D60"/>
+          </w:pPr>
+          <w:r>
+            <w:rPr>
+              <w:rStyle w:val="PlaceholderText"/>
+              <w:sz w:val="22"/>
+              <w:szCs w:val="22"/>
+            </w:rPr>
+            <w:t>Click or tap here to enter text.</w:t>
+          </w:r>
+        </w:p>
+      </w:docPartBody>
+    </w:docPart>
   </w:docParts>
 </w:glossaryDocument>
 </file>
@@ -10247,6 +10186,7 @@
     <w:rsid w:val="002464E0"/>
     <w:rsid w:val="002A5C42"/>
     <w:rsid w:val="002D68FF"/>
+    <w:rsid w:val="00327672"/>
     <w:rsid w:val="00346A5C"/>
     <w:rsid w:val="0036402A"/>
     <w:rsid w:val="003A7EC1"/>
@@ -10273,6 +10213,7 @@
     <w:rsid w:val="00B45BB0"/>
     <w:rsid w:val="00B5485D"/>
     <w:rsid w:val="00B72C94"/>
+    <w:rsid w:val="00BF1762"/>
     <w:rsid w:val="00BF31B0"/>
     <w:rsid w:val="00C40C05"/>
     <w:rsid w:val="00C428B3"/>
@@ -10282,6 +10223,7 @@
     <w:rsid w:val="00D16251"/>
     <w:rsid w:val="00D67AF3"/>
     <w:rsid w:val="00E12208"/>
+    <w:rsid w:val="00E54E20"/>
     <w:rsid w:val="00E92CA2"/>
     <w:rsid w:val="00E94293"/>
     <w:rsid w:val="00EF632A"/>
@@ -10741,7 +10683,7 @@
     <w:basedOn w:val="DefaultParagraphFont"/>
     <w:uiPriority w:val="99"/>
     <w:semiHidden/>
-    <w:rsid w:val="002464E0"/>
+    <w:rsid w:val="00327672"/>
     <w:rPr>
       <w:color w:val="808080"/>
     </w:rPr>
@@ -10961,6 +10903,45 @@
     <w:rPr>
       <w:sz w:val="20"/>
       <w:szCs w:val="20"/>
+    </w:rPr>
+  </w:style>
+  <w:style w:type="paragraph" w:customStyle="1" w:styleId="F5CC9F7D533C485C996D05369CD41BF9">
+    <w:name w:val="F5CC9F7D533C485C996D05369CD41BF9"/>
+    <w:rsid w:val="00327672"/>
+    <w:pPr>
+      <w:spacing w:line="278" w:lineRule="auto"/>
+    </w:pPr>
+    <w:rPr>
+      <w:kern w:val="2"/>
+      <w:sz w:val="24"/>
+      <w:szCs w:val="24"/>
+      <w14:ligatures w14:val="standardContextual"/>
+    </w:rPr>
+  </w:style>
+  <w:style w:type="paragraph" w:customStyle="1" w:styleId="D828D11984B944D9821BE27DDFD7BADB">
+    <w:name w:val="D828D11984B944D9821BE27DDFD7BADB"/>
+    <w:rsid w:val="00327672"/>
+    <w:pPr>
+      <w:spacing w:line="278" w:lineRule="auto"/>
+    </w:pPr>
+    <w:rPr>
+      <w:kern w:val="2"/>
+      <w:sz w:val="24"/>
+      <w:szCs w:val="24"/>
+      <w14:ligatures w14:val="standardContextual"/>
+    </w:rPr>
+  </w:style>
+  <w:style w:type="paragraph" w:customStyle="1" w:styleId="6B2ACA69C5924B2486C01B9EE64B2D60">
+    <w:name w:val="6B2ACA69C5924B2486C01B9EE64B2D60"/>
+    <w:rsid w:val="00327672"/>
+    <w:pPr>
+      <w:spacing w:line="278" w:lineRule="auto"/>
+    </w:pPr>
+    <w:rPr>
+      <w:kern w:val="2"/>
+      <w:sz w:val="24"/>
+      <w:szCs w:val="24"/>
+      <w14:ligatures w14:val="standardContextual"/>
     </w:rPr>
   </w:style>
 </w:styles>

</xml_diff>

<commit_message>
upodated i-number password instructions
</commit_message>
<xml_diff>
--- a/CYBER360-Ex-3.3-Intro-Remoting.docx
+++ b/CYBER360-Ex-3.3-Intro-Remoting.docx
@@ -630,7 +630,21 @@
           <w:szCs w:val="22"/>
         </w:rPr>
         <w:br/>
-        <w:t>Password: Your I-Number</w:t>
+        <w:t xml:space="preserve">Password: Your </w:t>
+      </w:r>
+      <w:r>
+        <w:rPr>
+          <w:sz w:val="22"/>
+          <w:szCs w:val="22"/>
+        </w:rPr>
+        <w:t xml:space="preserve">11 digit </w:t>
+      </w:r>
+      <w:r>
+        <w:rPr>
+          <w:sz w:val="22"/>
+          <w:szCs w:val="22"/>
+        </w:rPr>
+        <w:t>I-Number</w:t>
       </w:r>
       <w:r>
         <w:rPr>
@@ -644,7 +658,16 @@
           <w:sz w:val="22"/>
           <w:szCs w:val="22"/>
         </w:rPr>
-        <w:t xml:space="preserve"> </w:t>
+        <w:t xml:space="preserve">  </w:t>
+      </w:r>
+      <w:r>
+        <w:rPr>
+          <w:b/>
+          <w:bCs/>
+          <w:sz w:val="22"/>
+          <w:szCs w:val="22"/>
+        </w:rPr>
+        <w:t>NOTE: Most I-Numbers are fewer digits than 11, you will need to add leading zeros to your I-Number until it is 11 digits long, do not include any spaces or other characters in your password.</w:t>
       </w:r>
     </w:p>
     <w:p>
@@ -1025,6 +1048,7 @@
         <w:pStyle w:val="Heading1"/>
       </w:pPr>
       <w:r>
+        <w:lastRenderedPageBreak/>
         <w:t>Task 1—Cmdlet Based Remoting</w:t>
       </w:r>
     </w:p>
@@ -1040,7 +1064,6 @@
           <w:sz w:val="22"/>
           <w:szCs w:val="22"/>
         </w:rPr>
-        <w:lastRenderedPageBreak/>
         <w:t xml:space="preserve">Any cmdlet that has a </w:t>
       </w:r>
       <w:r>
@@ -1130,23 +1153,7 @@
           <w:sz w:val="22"/>
           <w:szCs w:val="22"/>
         </w:rPr>
-        <w:t xml:space="preserve">The ssh server on the bastion host will automatically place you in a </w:t>
-      </w:r>
-      <w:proofErr w:type="spellStart"/>
-      <w:r>
-        <w:rPr>
-          <w:sz w:val="22"/>
-          <w:szCs w:val="22"/>
-        </w:rPr>
-        <w:t>pwsh</w:t>
-      </w:r>
-      <w:proofErr w:type="spellEnd"/>
-      <w:r>
-        <w:rPr>
-          <w:sz w:val="22"/>
-          <w:szCs w:val="22"/>
-        </w:rPr>
-        <w:t xml:space="preserve"> (PowerShell Core) shell.</w:t>
+        <w:t>The ssh server on the bastion host will automatically place you in a pwsh (PowerShell Core) shell.</w:t>
       </w:r>
       <w:r>
         <w:rPr>
@@ -1161,23 +1168,7 @@
           <w:szCs w:val="22"/>
         </w:rPr>
         <w:br/>
-        <w:t xml:space="preserve">NOTE: If you wish to run a Windows PowerShell instance start a PowerShell process by typing PowerShell, don’t forget you will be 2 shells deep.  When you want to exit you would first need to exit PowerShell then exit </w:t>
-      </w:r>
-      <w:proofErr w:type="spellStart"/>
-      <w:r>
-        <w:rPr>
-          <w:sz w:val="22"/>
-          <w:szCs w:val="22"/>
-        </w:rPr>
-        <w:t>pwsh</w:t>
-      </w:r>
-      <w:proofErr w:type="spellEnd"/>
-      <w:r>
-        <w:rPr>
-          <w:sz w:val="22"/>
-          <w:szCs w:val="22"/>
-        </w:rPr>
-        <w:t xml:space="preserve"> to close your ssh session.</w:t>
+        <w:t>NOTE: If you wish to run a Windows PowerShell instance start a PowerShell process by typing PowerShell, don’t forget you will be 2 shells deep.  When you want to exit you would first need to exit PowerShell then exit pwsh to close your ssh session.</w:t>
       </w:r>
       <w:r>
         <w:rPr>
@@ -1582,22 +1573,8 @@
           <w:sz w:val="22"/>
           <w:szCs w:val="22"/>
         </w:rPr>
-        <w:t>Get-Module -</w:t>
-      </w:r>
-      <w:proofErr w:type="spellStart"/>
-      <w:r>
-        <w:rPr>
-          <w:rStyle w:val="AnswerChar"/>
-          <w:rFonts w:ascii="Consolas" w:hAnsi="Consolas"/>
-          <w:b/>
-          <w:bCs/>
-          <w:color w:val="000000" w:themeColor="text1"/>
-          <w:sz w:val="22"/>
-          <w:szCs w:val="22"/>
-        </w:rPr>
-        <w:t>ListAvailable</w:t>
-      </w:r>
-      <w:proofErr w:type="spellEnd"/>
+        <w:t>Get-Module -ListAvailable</w:t>
+      </w:r>
       <w:r>
         <w:rPr>
           <w:rStyle w:val="AnswerChar"/>
@@ -2333,12 +2310,6 @@
           <w:szCs w:val="22"/>
         </w:rPr>
         <w:br/>
-      </w:r>
-      <w:r>
-        <w:rPr>
-          <w:sz w:val="22"/>
-          <w:szCs w:val="22"/>
-        </w:rPr>
         <w:t>Windows PowerShell</w:t>
       </w:r>
       <w:r>
@@ -2347,12 +2318,6 @@
           <w:szCs w:val="22"/>
         </w:rPr>
         <w:br/>
-      </w:r>
-      <w:r>
-        <w:rPr>
-          <w:sz w:val="22"/>
-          <w:szCs w:val="22"/>
-        </w:rPr>
         <w:t>Copyright (C) Microsoft Corporation. All rights reserved.</w:t>
       </w:r>
       <w:r>
@@ -2361,12 +2326,6 @@
           <w:szCs w:val="22"/>
         </w:rPr>
         <w:br/>
-      </w:r>
-      <w:r>
-        <w:rPr>
-          <w:sz w:val="22"/>
-          <w:szCs w:val="22"/>
-        </w:rPr>
         <w:t xml:space="preserve">Try the new cross-platform PowerShell </w:t>
       </w:r>
       <w:hyperlink r:id="rId9" w:history="1">
@@ -10191,6 +10150,7 @@
     <w:rsid w:val="0036402A"/>
     <w:rsid w:val="003A7EC1"/>
     <w:rsid w:val="003E4C64"/>
+    <w:rsid w:val="004365BA"/>
     <w:rsid w:val="004462A2"/>
     <w:rsid w:val="00485224"/>
     <w:rsid w:val="004E7D5B"/>
@@ -10206,6 +10166,7 @@
     <w:rsid w:val="007E6374"/>
     <w:rsid w:val="007F2096"/>
     <w:rsid w:val="00854407"/>
+    <w:rsid w:val="00970F6A"/>
     <w:rsid w:val="00994961"/>
     <w:rsid w:val="00A8380A"/>
     <w:rsid w:val="00AD1DF9"/>
@@ -10225,6 +10186,7 @@
     <w:rsid w:val="00E12208"/>
     <w:rsid w:val="00E54E20"/>
     <w:rsid w:val="00E92CA2"/>
+    <w:rsid w:val="00E92CE4"/>
     <w:rsid w:val="00E94293"/>
     <w:rsid w:val="00EF632A"/>
     <w:rsid w:val="00F27A57"/>
@@ -10762,58 +10724,6 @@
       <w:szCs w:val="20"/>
     </w:rPr>
   </w:style>
-  <w:style w:type="paragraph" w:customStyle="1" w:styleId="068A416BABFA42B485F8DF806D20AD9B1">
-    <w:name w:val="068A416BABFA42B485F8DF806D20AD9B1"/>
-    <w:rsid w:val="002464E0"/>
-    <w:pPr>
-      <w:spacing w:before="100" w:after="200" w:line="276" w:lineRule="auto"/>
-      <w:ind w:left="720"/>
-      <w:contextualSpacing/>
-    </w:pPr>
-    <w:rPr>
-      <w:sz w:val="20"/>
-      <w:szCs w:val="20"/>
-    </w:rPr>
-  </w:style>
-  <w:style w:type="paragraph" w:customStyle="1" w:styleId="87E511E42211448A91AD6647C7F46A001">
-    <w:name w:val="87E511E42211448A91AD6647C7F46A001"/>
-    <w:rsid w:val="002464E0"/>
-    <w:pPr>
-      <w:spacing w:before="100" w:after="200" w:line="276" w:lineRule="auto"/>
-      <w:ind w:left="720"/>
-      <w:contextualSpacing/>
-    </w:pPr>
-    <w:rPr>
-      <w:sz w:val="20"/>
-      <w:szCs w:val="20"/>
-    </w:rPr>
-  </w:style>
-  <w:style w:type="paragraph" w:customStyle="1" w:styleId="F563322CC2E444D1A5EA7C16ADBAC6941">
-    <w:name w:val="F563322CC2E444D1A5EA7C16ADBAC6941"/>
-    <w:rsid w:val="002464E0"/>
-    <w:pPr>
-      <w:spacing w:before="100" w:after="200" w:line="276" w:lineRule="auto"/>
-      <w:ind w:left="720"/>
-      <w:contextualSpacing/>
-    </w:pPr>
-    <w:rPr>
-      <w:sz w:val="20"/>
-      <w:szCs w:val="20"/>
-    </w:rPr>
-  </w:style>
-  <w:style w:type="paragraph" w:customStyle="1" w:styleId="7F3E8D296FCD410CA0A12A91DE994C031">
-    <w:name w:val="7F3E8D296FCD410CA0A12A91DE994C031"/>
-    <w:rsid w:val="002464E0"/>
-    <w:pPr>
-      <w:spacing w:before="100" w:after="200" w:line="276" w:lineRule="auto"/>
-      <w:ind w:left="720"/>
-      <w:contextualSpacing/>
-    </w:pPr>
-    <w:rPr>
-      <w:sz w:val="20"/>
-      <w:szCs w:val="20"/>
-    </w:rPr>
-  </w:style>
   <w:style w:type="paragraph" w:customStyle="1" w:styleId="6649AE70D67944078541DA4820C97C681">
     <w:name w:val="6649AE70D67944078541DA4820C97C681"/>
     <w:rsid w:val="002464E0"/>

</xml_diff>